<commit_message>
updated leaderboard files, refactored cs4115user
</commit_message>
<xml_diff>
--- a/Competitive Matchmaking System.docx
+++ b/Competitive Matchmaking System.docx
@@ -562,13 +562,8 @@
         <w:spacing w:after="0"/>
       </w:pPr>
       <w:r>
-        <w:t xml:space="preserve">    Junit/</w:t>
-      </w:r>
-      <w:proofErr w:type="spellStart"/>
-      <w:r>
-        <w:t>NUnit</w:t>
-      </w:r>
-      <w:proofErr w:type="spellEnd"/>
+        <w:t xml:space="preserve">    Junit/NUnit</w:t>
+      </w:r>
     </w:p>
     <w:p>
       <w:pPr>
@@ -654,6 +649,9 @@
       <w:pPr>
         <w:pStyle w:val="NormalWeb"/>
         <w:spacing w:before="0" w:beforeAutospacing="0" w:after="0" w:afterAutospacing="0"/>
+        <w:rPr>
+          <w:rFonts w:asciiTheme="minorHAnsi" w:hAnsiTheme="minorHAnsi"/>
+        </w:rPr>
       </w:pPr>
       <w:r>
         <w:rPr>
@@ -669,112 +667,60 @@
           <w:szCs w:val="22"/>
         </w:rPr>
         <w:br/>
-        <w:t xml:space="preserve">The gaming industry has been undergoing a revolution over the past two decades, as highly-established companies such as Sony and Microsoft contribute quality products using the latest technology to gaming communities across the globe. Gaming on PC has also only increased in popularity over recent years through platforms such as Steam and Origin, and communities are much more plentiful on this platform due to the benefits of having a keyboard to type messages to fellow gamers. </w:t>
-      </w:r>
-      <w:r>
-        <w:rPr>
-          <w:rFonts w:ascii="Arial" w:hAnsi="Arial" w:cs="Arial"/>
+      </w:r>
+      <w:r>
+        <w:rPr>
+          <w:rFonts w:asciiTheme="minorHAnsi" w:hAnsiTheme="minorHAnsi" w:cs="Arial"/>
           <w:color w:val="000000"/>
           <w:sz w:val="22"/>
           <w:szCs w:val="22"/>
         </w:rPr>
-        <w:br/>
-      </w:r>
-      <w:r>
-        <w:rPr>
-          <w:rFonts w:ascii="Arial" w:hAnsi="Arial" w:cs="Arial"/>
+        <w:t xml:space="preserve">The gaming industry has been undergoing a revolution over the past two decades, as highly-established companies such as Sony and Microsoft contribute quality products using the latest technology to gaming communities across the globe. Gaming on PC has also only increased in popularity over recent years through platforms such as Steam and Origin, and communities are much more plentiful on this platform due to the benefits of having a keyboard to type messages to fellow gamers. </w:t>
+      </w:r>
+      <w:r>
+        <w:rPr>
+          <w:rFonts w:asciiTheme="minorHAnsi" w:hAnsiTheme="minorHAnsi" w:cs="Arial"/>
           <w:color w:val="000000"/>
           <w:sz w:val="22"/>
           <w:szCs w:val="22"/>
         </w:rPr>
         <w:br/>
-        <w:t>However, it is true to say that an alarmingly high amount of highly-anticipated software is regularly abandoned by the community for a variety of reasons. For example, with the downloadable content (DLC) structure becoming more and more popular, companies have focused on profits ahead of their community. By offering items which increase the player’s chances of being successful while playing the game in exchange for real-life money, dubbed as pay-to-win (P2W), developers alienate their community, leading to falling player bases and frustration amongst those who expected a satisfying multiplayer experience. Payday 2, an immensely popular online game, adapted a controversial P2W DLC schedule without consulting the community, leading to players permanently abandoning the game and outrage on online gaming communities such as Reddit and Steam forums. They were forced to rescind their changes a couple months later, but the damage had already been done. Pokémon Go similarly had a release plagued with server issues, and made the issue worse by not appointing a public relations officer to communicate with the player base. The game’s initial hype died very suddenly due to the resulting anger and confusion amongst the community who wanted answers.</w:t>
-      </w:r>
-      <w:r>
-        <w:rPr>
-          <w:rFonts w:ascii="Arial" w:hAnsi="Arial" w:cs="Arial"/>
+      </w:r>
+      <w:r>
+        <w:rPr>
+          <w:rFonts w:asciiTheme="minorHAnsi" w:hAnsiTheme="minorHAnsi" w:cs="Arial"/>
           <w:color w:val="000000"/>
           <w:sz w:val="22"/>
           <w:szCs w:val="22"/>
         </w:rPr>
         <w:br/>
-      </w:r>
-      <w:r>
-        <w:rPr>
-          <w:rFonts w:ascii="Arial" w:hAnsi="Arial" w:cs="Arial"/>
+        <w:t>However, it is true to say that an alarmingly high amount of highly-anticipated software is regularly abandoned by the community for a variety of reasons. For example, with the downloadable content (DLC) structure becoming more and more popular, companies have focused on profits ahead of their community. By offering items which increase the player’s chances of being successful while playing the game in exchange for real-life money, dubbed as pay-to-win (P2W), developers alienate their community, leading to falling player bases and frustration amongst those who expected a satisfying multiplayer experience. Payday 2, an immensely popular online game, adapted a controversial P2W DLC schedule without consulting the community, leading to players permanently abandoning the game and outrage on online gaming communities such as Reddit and Steam forums. They were forced to rescind their changes a couple months later, but the damage had already been done. Pokémon Go similarly had a release plagued with server issues, and made the issue worse by not appointing a public relations officer to communicate with the player base. The game’s initial hype died very suddenly due to the resulting anger and confusion amongst the community who wanted answers.</w:t>
+      </w:r>
+      <w:r>
+        <w:rPr>
+          <w:rFonts w:asciiTheme="minorHAnsi" w:hAnsiTheme="minorHAnsi" w:cs="Arial"/>
           <w:color w:val="000000"/>
           <w:sz w:val="22"/>
           <w:szCs w:val="22"/>
         </w:rPr>
         <w:br/>
-        <w:t>It is important to look back at how communities were successfully built surrounding the release of a multiplayer game and its legacy. Counter-Strike, a game that was originally a modification of the revolutionary Half-Life, was developed with the community in mind. Its player base soared, which prompted Half-Life’s developers, Valve, to develop a Counter-Strike series. To this day, all four of the main-series Counter-Strike games have a large number of regular online players and are regularly updated, with Counter-Strike: Global Offensive (CS:GO), the most recent entry in the series, being the fourth most popular streamed game on Twitch, the current leading game streaming website. While games which have a big impact at conventions such as E3 are often anticipated to become the “next big thing” to dethrone games such as CS</w:t>
-      </w:r>
-      <w:proofErr w:type="gramStart"/>
-      <w:r>
-        <w:rPr>
-          <w:rFonts w:ascii="Arial" w:hAnsi="Arial" w:cs="Arial"/>
+      </w:r>
+      <w:r>
+        <w:rPr>
+          <w:rFonts w:asciiTheme="minorHAnsi" w:hAnsiTheme="minorHAnsi" w:cs="Arial"/>
           <w:color w:val="000000"/>
           <w:sz w:val="22"/>
           <w:szCs w:val="22"/>
         </w:rPr>
-        <w:t>:GO</w:t>
-      </w:r>
-      <w:proofErr w:type="gramEnd"/>
-      <w:r>
-        <w:rPr>
-          <w:rFonts w:ascii="Arial" w:hAnsi="Arial" w:cs="Arial"/>
-          <w:color w:val="000000"/>
-          <w:sz w:val="22"/>
-          <w:szCs w:val="22"/>
-        </w:rPr>
-        <w:t>, they usually collapse due to repetitive gameplay or due to the aforementioned DLC issue. None of the Counter-Strike games implement a P2W system (CS</w:t>
-      </w:r>
-      <w:proofErr w:type="gramStart"/>
-      <w:r>
-        <w:rPr>
-          <w:rFonts w:ascii="Arial" w:hAnsi="Arial" w:cs="Arial"/>
-          <w:color w:val="000000"/>
-          <w:sz w:val="22"/>
-          <w:szCs w:val="22"/>
-        </w:rPr>
-        <w:t>:GO</w:t>
-      </w:r>
-      <w:proofErr w:type="gramEnd"/>
-      <w:r>
-        <w:rPr>
-          <w:rFonts w:ascii="Arial" w:hAnsi="Arial" w:cs="Arial"/>
-          <w:color w:val="000000"/>
-          <w:sz w:val="22"/>
-          <w:szCs w:val="22"/>
-        </w:rPr>
-        <w:t xml:space="preserve"> does include DLC weapon skins, but these do not affect gameplay), instead solely relying on the player’s skill and knowledge of the game. This has caused the game to be a massive hit in the competitive scene of </w:t>
-      </w:r>
-      <w:proofErr w:type="spellStart"/>
-      <w:r>
-        <w:rPr>
-          <w:rFonts w:ascii="Arial" w:hAnsi="Arial" w:cs="Arial"/>
-          <w:color w:val="000000"/>
-          <w:sz w:val="22"/>
-          <w:szCs w:val="22"/>
-        </w:rPr>
-        <w:t>eSports</w:t>
-      </w:r>
-      <w:proofErr w:type="spellEnd"/>
-      <w:r>
-        <w:rPr>
-          <w:rFonts w:ascii="Arial" w:hAnsi="Arial" w:cs="Arial"/>
-          <w:color w:val="000000"/>
-          <w:sz w:val="22"/>
-          <w:szCs w:val="22"/>
-        </w:rPr>
-        <w:t>, a gigantic community of its own which American cable company ESPN has shown their interest in.</w:t>
+        <w:br/>
+        <w:t>It is important to look back at how communities were successfully built surrounding the release of a multiplayer game and its legacy. Counter-Strike, a game that was originally a modification of the revolutionary Half-Life, was developed with the community in mind. Its player base soared, which prompted Half-Life’s developers, Valve, to develop a Counter-Strike series. To this day, all four of the main-series Counter-Strike games have a large number of regular online players and are regularly updated, with Counter-Strike: Global Offensive (CS:GO), the most recent entry in the series, being the fourth most popular streamed game on Twitch, the current leading game streaming website. While games which have a big impact at conventions such as E3 are often anticipated to become the “next big thing” to dethrone games such as CS:GO, they usually collapse due to repetitive gameplay or due to the aforementioned DLC issue. None of the Counter-Strike games implement a P2W system (CS:GO does include DLC weapon skins, but these do not affect gameplay), instead solely relying on the player’s skill and knowledge of the game. This has caused the game to be a massive hit in the competitive scene of eSports, a gigantic community of its own which American cable company ESPN has shown their interest in.</w:t>
       </w:r>
     </w:p>
     <w:p>
       <w:pPr>
         <w:spacing w:after="0" w:line="240" w:lineRule="auto"/>
         <w:rPr>
-          <w:rFonts w:ascii="Times New Roman" w:eastAsia="Times New Roman" w:hAnsi="Times New Roman" w:cs="Times New Roman"/>
+          <w:rFonts w:eastAsia="Times New Roman" w:cs="Times New Roman"/>
           <w:sz w:val="24"/>
           <w:szCs w:val="24"/>
           <w:lang w:eastAsia="en-IE"/>
@@ -785,7 +731,7 @@
       <w:pPr>
         <w:spacing w:after="0" w:line="240" w:lineRule="auto"/>
         <w:rPr>
-          <w:rFonts w:ascii="Times New Roman" w:eastAsia="Times New Roman" w:hAnsi="Times New Roman" w:cs="Times New Roman"/>
+          <w:rFonts w:eastAsia="Times New Roman" w:cs="Times New Roman"/>
           <w:sz w:val="24"/>
           <w:szCs w:val="24"/>
           <w:lang w:eastAsia="en-IE"/>
@@ -793,7 +739,7 @@
       </w:pPr>
       <w:r>
         <w:rPr>
-          <w:rFonts w:ascii="Arial" w:eastAsia="Times New Roman" w:hAnsi="Arial" w:cs="Arial"/>
+          <w:rFonts w:eastAsia="Times New Roman" w:cs="Arial"/>
           <w:color w:val="000000"/>
           <w:lang w:eastAsia="en-IE"/>
         </w:rPr>
@@ -845,54 +791,168 @@
       <w:pPr>
         <w:spacing w:after="0" w:line="240" w:lineRule="auto"/>
         <w:rPr>
+          <w:rFonts w:eastAsia="Times New Roman" w:cs="Times New Roman"/>
+          <w:sz w:val="24"/>
+          <w:szCs w:val="24"/>
+          <w:lang w:eastAsia="en-IE"/>
+        </w:rPr>
+      </w:pPr>
+      <w:r>
+        <w:rPr>
+          <w:rFonts w:eastAsia="Times New Roman" w:cs="Arial"/>
+          <w:color w:val="000000"/>
+          <w:lang w:eastAsia="en-IE"/>
+        </w:rPr>
+        <w:t xml:space="preserve">Archetype Games offers a client program that offers players numerous ways to engage with others in a competitive or friendly manner. It establishes itself as a hub for gaming and communication purposes, and it allows users to register and join a game, view leader board entries, enter a chat room or maintain a friends list. </w:t>
+      </w:r>
+      <w:r>
+        <w:rPr>
+          <w:rFonts w:eastAsia="Times New Roman" w:cs="Arial"/>
+          <w:color w:val="000000"/>
+          <w:lang w:eastAsia="en-IE"/>
+        </w:rPr>
+        <w:br/>
+      </w:r>
+      <w:r>
+        <w:rPr>
+          <w:rFonts w:eastAsia="Times New Roman" w:cs="Arial"/>
+          <w:color w:val="000000"/>
+          <w:lang w:eastAsia="en-IE"/>
+        </w:rPr>
+        <w:br/>
+        <w:t xml:space="preserve">The client communicates with the server, which maintains data for each user and handles requests and matchmaking services. </w:t>
+      </w:r>
+    </w:p>
+    <w:p>
+      <w:r>
+        <w:br w:type="page"/>
+      </w:r>
+    </w:p>
+    <w:p>
+      <w:pPr>
+        <w:pStyle w:val="Heading1"/>
+        <w:jc w:val="center"/>
+      </w:pPr>
+      <w:r>
+        <w:lastRenderedPageBreak/>
+        <w:t>Software Lifecycle</w:t>
+      </w:r>
+    </w:p>
+    <w:p/>
+    <w:p>
+      <w:pPr>
+        <w:spacing w:after="0" w:line="240" w:lineRule="auto"/>
+        <w:rPr>
+          <w:rFonts w:eastAsia="Times New Roman" w:cs="Times New Roman"/>
+          <w:sz w:val="24"/>
+          <w:szCs w:val="24"/>
+          <w:lang w:eastAsia="en-IE"/>
+        </w:rPr>
+      </w:pPr>
+      <w:r>
+        <w:rPr>
+          <w:rFonts w:eastAsia="Times New Roman" w:cs="Arial"/>
+          <w:color w:val="000000"/>
+          <w:lang w:eastAsia="en-IE"/>
+        </w:rPr>
+        <w:t>The team considered numerous software lifecycle models during the planning stage of implementing the project, and we eventually came to the conclusion that the Waterfall Model and V-Model were not the correct approaches.</w:t>
+      </w:r>
+    </w:p>
+    <w:p>
+      <w:pPr>
+        <w:spacing w:after="0" w:line="240" w:lineRule="auto"/>
+        <w:rPr>
           <w:rFonts w:ascii="Times New Roman" w:eastAsia="Times New Roman" w:hAnsi="Times New Roman" w:cs="Times New Roman"/>
           <w:sz w:val="24"/>
           <w:szCs w:val="24"/>
           <w:lang w:eastAsia="en-IE"/>
         </w:rPr>
       </w:pPr>
-      <w:r>
-        <w:rPr>
-          <w:rFonts w:ascii="Arial" w:eastAsia="Times New Roman" w:hAnsi="Arial" w:cs="Arial"/>
+    </w:p>
+    <w:p>
+      <w:pPr>
+        <w:pStyle w:val="Heading1"/>
+        <w:rPr>
+          <w:rFonts w:ascii="Times New Roman" w:eastAsia="Times New Roman" w:hAnsi="Times New Roman" w:cs="Times New Roman"/>
+          <w:lang w:eastAsia="en-IE"/>
+        </w:rPr>
+      </w:pPr>
+      <w:r>
+        <w:rPr>
+          <w:rFonts w:eastAsia="Times New Roman"/>
+          <w:lang w:eastAsia="en-IE"/>
+        </w:rPr>
+        <w:t>Waterfall Model</w:t>
+      </w:r>
+    </w:p>
+    <w:p>
+      <w:pPr>
+        <w:spacing w:after="0" w:line="240" w:lineRule="auto"/>
+        <w:rPr>
+          <w:rFonts w:eastAsia="Times New Roman" w:cs="Times New Roman"/>
+          <w:sz w:val="24"/>
+          <w:szCs w:val="24"/>
+          <w:lang w:eastAsia="en-IE"/>
+        </w:rPr>
+      </w:pPr>
+      <w:r>
+        <w:rPr>
+          <w:rFonts w:eastAsia="Times New Roman" w:cs="Arial"/>
           <w:color w:val="000000"/>
           <w:lang w:eastAsia="en-IE"/>
         </w:rPr>
-        <w:t xml:space="preserve">Archetype Games offers a client program that offers players numerous ways to engage with others in a competitive or friendly manner. It establishes itself as a hub for gaming and communication purposes, and it allows users to register and join a game, view leader board entries, enter a chat room or maintain a friends list. </w:t>
-      </w:r>
-      <w:r>
-        <w:rPr>
-          <w:rFonts w:ascii="Arial" w:eastAsia="Times New Roman" w:hAnsi="Arial" w:cs="Arial"/>
+        <w:t xml:space="preserve">We wanted to remain as flexible as possible in case we realized during the implementation phase that the resources cannot be dedicated to implementation a planned functionality. We instead sought a lifecycle model which allows revisions of design instead of forcing the implementation into the wrong direction. </w:t>
+      </w:r>
+    </w:p>
+    <w:p>
+      <w:pPr>
+        <w:spacing w:after="0" w:line="240" w:lineRule="auto"/>
+        <w:rPr>
+          <w:rFonts w:eastAsia="Times New Roman" w:cs="Times New Roman"/>
+          <w:sz w:val="24"/>
+          <w:szCs w:val="24"/>
+          <w:lang w:eastAsia="en-IE"/>
+        </w:rPr>
+      </w:pPr>
+      <w:r>
+        <w:rPr>
+          <w:rFonts w:eastAsia="Times New Roman" w:cs="Arial"/>
           <w:color w:val="000000"/>
           <w:lang w:eastAsia="en-IE"/>
         </w:rPr>
-        <w:br/>
-      </w:r>
-      <w:r>
-        <w:rPr>
-          <w:rFonts w:ascii="Arial" w:eastAsia="Times New Roman" w:hAnsi="Arial" w:cs="Arial"/>
+        <w:t>-To quote David Parnas, “Many of the [system’s] details only become known to us as we progress in the [system’s] implementation. Some of the things that we learn invalidate our design and we must backtrack.”</w:t>
+      </w:r>
+    </w:p>
+    <w:p>
+      <w:pPr>
+        <w:spacing w:after="0" w:line="240" w:lineRule="auto"/>
+        <w:rPr>
+          <w:rFonts w:eastAsia="Times New Roman" w:cs="Times New Roman"/>
+          <w:sz w:val="24"/>
+          <w:szCs w:val="24"/>
+          <w:lang w:eastAsia="en-IE"/>
+        </w:rPr>
+      </w:pPr>
+    </w:p>
+    <w:p>
+      <w:pPr>
+        <w:spacing w:after="0" w:line="240" w:lineRule="auto"/>
+        <w:rPr>
+          <w:rFonts w:eastAsia="Times New Roman" w:cs="Times New Roman"/>
+          <w:sz w:val="24"/>
+          <w:szCs w:val="24"/>
+          <w:lang w:eastAsia="en-IE"/>
+        </w:rPr>
+      </w:pPr>
+      <w:r>
+        <w:rPr>
+          <w:rFonts w:eastAsia="Times New Roman" w:cs="Arial"/>
           <w:color w:val="000000"/>
           <w:lang w:eastAsia="en-IE"/>
         </w:rPr>
-        <w:br/>
-        <w:t xml:space="preserve">The client communicates with the server, which maintains data for each user and handles requests and matchmaking services. </w:t>
-      </w:r>
-    </w:p>
-    <w:p>
-      <w:r>
-        <w:br w:type="page"/>
-      </w:r>
-    </w:p>
-    <w:p>
-      <w:pPr>
-        <w:pStyle w:val="Heading1"/>
-        <w:jc w:val="center"/>
-      </w:pPr>
-      <w:r>
-        <w:lastRenderedPageBreak/>
-        <w:t>Software Lifecycle</w:t>
-      </w:r>
-    </w:p>
-    <w:p/>
+        <w:t>With the Waterfall Model, there would have been no adaptability to any requirements that may be re-defined by client. If we wanted to make a change to the requirements once the design stage was completed, we would have no choice but to modify the design to allow the requirements change to occur. Dedicating resources towards this would not be worthwhile, and this flaw was a deciding factor as we decided against the Waterfall Model.</w:t>
+      </w:r>
+    </w:p>
     <w:p>
       <w:pPr>
         <w:spacing w:after="0" w:line="240" w:lineRule="auto"/>
@@ -903,13 +963,70 @@
           <w:lang w:eastAsia="en-IE"/>
         </w:rPr>
       </w:pPr>
-      <w:r>
-        <w:rPr>
-          <w:rFonts w:ascii="Arial" w:eastAsia="Times New Roman" w:hAnsi="Arial" w:cs="Arial"/>
+    </w:p>
+    <w:p>
+      <w:pPr>
+        <w:pStyle w:val="Heading1"/>
+        <w:rPr>
+          <w:rFonts w:ascii="Times New Roman" w:eastAsia="Times New Roman" w:hAnsi="Times New Roman" w:cs="Times New Roman"/>
+          <w:lang w:eastAsia="en-IE"/>
+        </w:rPr>
+      </w:pPr>
+      <w:r>
+        <w:rPr>
+          <w:rFonts w:eastAsia="Times New Roman"/>
+          <w:lang w:eastAsia="en-IE"/>
+        </w:rPr>
+        <w:t>V-Model</w:t>
+      </w:r>
+    </w:p>
+    <w:p>
+      <w:pPr>
+        <w:spacing w:after="0" w:line="240" w:lineRule="auto"/>
+        <w:rPr>
+          <w:rFonts w:eastAsia="Times New Roman" w:cs="Times New Roman"/>
+          <w:sz w:val="24"/>
+          <w:szCs w:val="24"/>
+          <w:lang w:eastAsia="en-IE"/>
+        </w:rPr>
+      </w:pPr>
+      <w:r>
+        <w:rPr>
+          <w:rFonts w:eastAsia="Times New Roman" w:cs="Arial"/>
           <w:color w:val="000000"/>
           <w:lang w:eastAsia="en-IE"/>
         </w:rPr>
-        <w:t>The team considered numerous software lifecycle models during the planning stage of implementing the project, and we eventually came to the conclusion that the Waterfall Model and V-Model were not the correct approaches.</w:t>
+        <w:t xml:space="preserve">Since we wanted flexibility while implementing the project, we couldn’t ignore the V-Model’s rigid and linear nature. It does not natively allow us to respond to change, which would prove to be crucial during implementation. It also shares many similarities with the Waterfall Model and therefore maintains its drawbacks. </w:t>
+      </w:r>
+    </w:p>
+    <w:p>
+      <w:pPr>
+        <w:spacing w:after="0" w:line="240" w:lineRule="auto"/>
+        <w:rPr>
+          <w:rFonts w:eastAsia="Times New Roman" w:cs="Times New Roman"/>
+          <w:sz w:val="24"/>
+          <w:szCs w:val="24"/>
+          <w:lang w:eastAsia="en-IE"/>
+        </w:rPr>
+      </w:pPr>
+    </w:p>
+    <w:p>
+      <w:pPr>
+        <w:spacing w:after="0" w:line="240" w:lineRule="auto"/>
+        <w:rPr>
+          <w:rFonts w:eastAsia="Times New Roman" w:cs="Times New Roman"/>
+          <w:sz w:val="24"/>
+          <w:szCs w:val="24"/>
+          <w:lang w:eastAsia="en-IE"/>
+        </w:rPr>
+      </w:pPr>
+      <w:r>
+        <w:rPr>
+          <w:rFonts w:eastAsia="Times New Roman" w:cs="Arial"/>
+          <w:color w:val="000000"/>
+          <w:lang w:eastAsia="en-IE"/>
+        </w:rPr>
+        <w:t>We wanted to be as efficient as possible once we reached the testing stage, and the V-Model does not allow for opportunistic approaches when it comes to finding the most effective way to execute testing our implemented project.</w:t>
       </w:r>
     </w:p>
     <w:p>
@@ -936,14 +1053,21 @@
           <w:rFonts w:eastAsia="Times New Roman"/>
           <w:lang w:eastAsia="en-IE"/>
         </w:rPr>
-        <w:t>Waterfall Model</w:t>
+        <w:t>A</w:t>
+      </w:r>
+      <w:r>
+        <w:rPr>
+          <w:rFonts w:eastAsia="Times New Roman"/>
+          <w:lang w:eastAsia="en-IE"/>
+        </w:rPr>
+        <w:t>gile Software Development Model</w:t>
       </w:r>
     </w:p>
     <w:p>
       <w:pPr>
         <w:spacing w:after="0" w:line="240" w:lineRule="auto"/>
         <w:rPr>
-          <w:rFonts w:ascii="Times New Roman" w:eastAsia="Times New Roman" w:hAnsi="Times New Roman" w:cs="Times New Roman"/>
+          <w:rFonts w:eastAsia="Times New Roman" w:cs="Times New Roman"/>
           <w:sz w:val="24"/>
           <w:szCs w:val="24"/>
           <w:lang w:eastAsia="en-IE"/>
@@ -951,265 +1075,53 @@
       </w:pPr>
       <w:r>
         <w:rPr>
-          <w:rFonts w:ascii="Arial" w:eastAsia="Times New Roman" w:hAnsi="Arial" w:cs="Arial"/>
+          <w:rFonts w:eastAsia="Times New Roman" w:cs="Arial"/>
           <w:color w:val="000000"/>
           <w:lang w:eastAsia="en-IE"/>
         </w:rPr>
-        <w:t xml:space="preserve">We wanted to remain as flexible as possible in case we realized during the implementation phase that the resources cannot be dedicated to implementation a planned functionality. We instead </w:t>
-      </w:r>
-      <w:r>
-        <w:rPr>
-          <w:rFonts w:ascii="Arial" w:eastAsia="Times New Roman" w:hAnsi="Arial" w:cs="Arial"/>
+        <w:t>Agile remained amongst our final choices for our software lifecycle model, and stood out as the optimal choice. The project’s nature required a software lifecycle model which was as flexible as possible and supported responding to change. The project also has plenty of room for expansion due to patches that will be released for the client throughout the project’s lifespan.</w:t>
+      </w:r>
+      <w:r>
+        <w:rPr>
+          <w:rFonts w:eastAsia="Times New Roman" w:cs="Arial"/>
           <w:color w:val="000000"/>
           <w:lang w:eastAsia="en-IE"/>
         </w:rPr>
-        <w:t>sought</w:t>
-      </w:r>
-      <w:r>
-        <w:rPr>
-          <w:rFonts w:ascii="Arial" w:eastAsia="Times New Roman" w:hAnsi="Arial" w:cs="Arial"/>
+        <w:br/>
+      </w:r>
+      <w:r>
+        <w:rPr>
+          <w:rFonts w:eastAsia="Times New Roman" w:cs="Arial"/>
           <w:color w:val="000000"/>
           <w:lang w:eastAsia="en-IE"/>
         </w:rPr>
-        <w:t xml:space="preserve"> a lifecycle model which allows revisions of design instead of forcing the implementation into the wrong direction. </w:t>
+        <w:br/>
+        <w:t>The Agile Software Development Model was exactly what we needed to apply an iterative and incremental approach to development. It allows us to test and implement new features into the project to suit the user’s needs and to respond to public demand. The aim is to maintain a healthy community and player base for a long period of time, and Agile assists us in remaining successful in that regard.</w:t>
       </w:r>
     </w:p>
     <w:p>
       <w:pPr>
         <w:spacing w:after="0" w:line="240" w:lineRule="auto"/>
         <w:rPr>
-          <w:rFonts w:ascii="Times New Roman" w:eastAsia="Times New Roman" w:hAnsi="Times New Roman" w:cs="Times New Roman"/>
+          <w:rFonts w:eastAsia="Times New Roman" w:cs="Times New Roman"/>
           <w:sz w:val="24"/>
           <w:szCs w:val="24"/>
           <w:lang w:eastAsia="en-IE"/>
         </w:rPr>
       </w:pPr>
-      <w:r>
-        <w:rPr>
-          <w:rFonts w:ascii="Arial" w:eastAsia="Times New Roman" w:hAnsi="Arial" w:cs="Arial"/>
+    </w:p>
+    <w:p>
+      <w:pPr>
+        <w:spacing w:after="0" w:line="240" w:lineRule="auto"/>
+        <w:rPr>
+          <w:rFonts w:eastAsia="Times New Roman" w:cs="Arial"/>
           <w:color w:val="000000"/>
           <w:lang w:eastAsia="en-IE"/>
         </w:rPr>
-        <w:t xml:space="preserve">-To quote David </w:t>
-      </w:r>
-      <w:proofErr w:type="spellStart"/>
-      <w:r>
-        <w:rPr>
-          <w:rFonts w:ascii="Arial" w:eastAsia="Times New Roman" w:hAnsi="Arial" w:cs="Arial"/>
-          <w:color w:val="000000"/>
-          <w:lang w:eastAsia="en-IE"/>
-        </w:rPr>
-        <w:t>Parnas</w:t>
-      </w:r>
-      <w:proofErr w:type="spellEnd"/>
-      <w:r>
-        <w:rPr>
-          <w:rFonts w:ascii="Arial" w:eastAsia="Times New Roman" w:hAnsi="Arial" w:cs="Arial"/>
-          <w:color w:val="000000"/>
-          <w:lang w:eastAsia="en-IE"/>
-        </w:rPr>
-        <w:t>, “Many of the [system’s] details only become known to us as we progress in the [system’s] implementation. Some of the things that we learn invalidate our design and we must backtrack.”</w:t>
-      </w:r>
-    </w:p>
-    <w:p>
-      <w:pPr>
-        <w:spacing w:after="0" w:line="240" w:lineRule="auto"/>
-        <w:rPr>
-          <w:rFonts w:ascii="Times New Roman" w:eastAsia="Times New Roman" w:hAnsi="Times New Roman" w:cs="Times New Roman"/>
-          <w:sz w:val="24"/>
-          <w:szCs w:val="24"/>
-          <w:lang w:eastAsia="en-IE"/>
-        </w:rPr>
-      </w:pPr>
-    </w:p>
-    <w:p>
-      <w:pPr>
-        <w:spacing w:after="0" w:line="240" w:lineRule="auto"/>
-        <w:rPr>
-          <w:rFonts w:ascii="Times New Roman" w:eastAsia="Times New Roman" w:hAnsi="Times New Roman" w:cs="Times New Roman"/>
-          <w:sz w:val="24"/>
-          <w:szCs w:val="24"/>
-          <w:lang w:eastAsia="en-IE"/>
-        </w:rPr>
-      </w:pPr>
-      <w:r>
-        <w:rPr>
-          <w:rFonts w:ascii="Arial" w:eastAsia="Times New Roman" w:hAnsi="Arial" w:cs="Arial"/>
-          <w:color w:val="000000"/>
-          <w:lang w:eastAsia="en-IE"/>
-        </w:rPr>
-        <w:t>With the Waterfall Model, there would have been no adaptability to any requirements that may be re-defined by client. If we wanted to make a change to the requirements once the design stage was completed, we would have no choice but to modify the design to allow the requirements change to occur. Dedicating resources towards this would not be worthwhile, and this flaw was a deciding factor as we decided against the Waterfall Model.</w:t>
-      </w:r>
-    </w:p>
-    <w:p>
-      <w:pPr>
-        <w:spacing w:after="0" w:line="240" w:lineRule="auto"/>
-        <w:rPr>
-          <w:rFonts w:ascii="Times New Roman" w:eastAsia="Times New Roman" w:hAnsi="Times New Roman" w:cs="Times New Roman"/>
-          <w:sz w:val="24"/>
-          <w:szCs w:val="24"/>
-          <w:lang w:eastAsia="en-IE"/>
-        </w:rPr>
-      </w:pPr>
-    </w:p>
-    <w:p>
-      <w:pPr>
-        <w:pStyle w:val="Heading1"/>
-        <w:rPr>
-          <w:rFonts w:ascii="Times New Roman" w:eastAsia="Times New Roman" w:hAnsi="Times New Roman" w:cs="Times New Roman"/>
-          <w:lang w:eastAsia="en-IE"/>
-        </w:rPr>
-      </w:pPr>
-      <w:r>
-        <w:rPr>
-          <w:rFonts w:eastAsia="Times New Roman"/>
-          <w:lang w:eastAsia="en-IE"/>
-        </w:rPr>
-        <w:t>V-Model</w:t>
-      </w:r>
-    </w:p>
-    <w:p>
-      <w:pPr>
-        <w:spacing w:after="0" w:line="240" w:lineRule="auto"/>
-        <w:rPr>
-          <w:rFonts w:ascii="Times New Roman" w:eastAsia="Times New Roman" w:hAnsi="Times New Roman" w:cs="Times New Roman"/>
-          <w:sz w:val="24"/>
-          <w:szCs w:val="24"/>
-          <w:lang w:eastAsia="en-IE"/>
-        </w:rPr>
-      </w:pPr>
-      <w:r>
-        <w:rPr>
-          <w:rFonts w:ascii="Arial" w:eastAsia="Times New Roman" w:hAnsi="Arial" w:cs="Arial"/>
-          <w:color w:val="000000"/>
-          <w:lang w:eastAsia="en-IE"/>
-        </w:rPr>
-        <w:t xml:space="preserve">Since we wanted flexibility while implementing the project, we couldn’t ignore the V-Model’s rigid and linear nature. It does not natively allow us to respond to change, which would prove to be crucial during implementation. It also shares many similarities with the Waterfall Model and therefore maintains its drawbacks. </w:t>
-      </w:r>
-    </w:p>
-    <w:p>
-      <w:pPr>
-        <w:spacing w:after="0" w:line="240" w:lineRule="auto"/>
-        <w:rPr>
-          <w:rFonts w:ascii="Times New Roman" w:eastAsia="Times New Roman" w:hAnsi="Times New Roman" w:cs="Times New Roman"/>
-          <w:sz w:val="24"/>
-          <w:szCs w:val="24"/>
-          <w:lang w:eastAsia="en-IE"/>
-        </w:rPr>
-      </w:pPr>
-    </w:p>
-    <w:p>
-      <w:pPr>
-        <w:spacing w:after="0" w:line="240" w:lineRule="auto"/>
-        <w:rPr>
-          <w:rFonts w:ascii="Times New Roman" w:eastAsia="Times New Roman" w:hAnsi="Times New Roman" w:cs="Times New Roman"/>
-          <w:sz w:val="24"/>
-          <w:szCs w:val="24"/>
-          <w:lang w:eastAsia="en-IE"/>
-        </w:rPr>
-      </w:pPr>
-      <w:r>
-        <w:rPr>
-          <w:rFonts w:ascii="Arial" w:eastAsia="Times New Roman" w:hAnsi="Arial" w:cs="Arial"/>
-          <w:color w:val="000000"/>
-          <w:lang w:eastAsia="en-IE"/>
-        </w:rPr>
-        <w:t>We wanted to be as efficient as possible once we reached the testing stage, and the V-Model does not allow for opportunistic approaches when it comes to finding the most effective way to execute testing our implemented project.</w:t>
-      </w:r>
-    </w:p>
-    <w:p>
-      <w:pPr>
-        <w:spacing w:after="0" w:line="240" w:lineRule="auto"/>
-        <w:rPr>
-          <w:rFonts w:ascii="Times New Roman" w:eastAsia="Times New Roman" w:hAnsi="Times New Roman" w:cs="Times New Roman"/>
-          <w:sz w:val="24"/>
-          <w:szCs w:val="24"/>
-          <w:lang w:eastAsia="en-IE"/>
-        </w:rPr>
-      </w:pPr>
-    </w:p>
-    <w:p>
-      <w:pPr>
-        <w:pStyle w:val="Heading1"/>
-        <w:rPr>
-          <w:rFonts w:ascii="Times New Roman" w:eastAsia="Times New Roman" w:hAnsi="Times New Roman" w:cs="Times New Roman"/>
-          <w:lang w:eastAsia="en-IE"/>
-        </w:rPr>
-      </w:pPr>
-      <w:r>
-        <w:rPr>
-          <w:rFonts w:eastAsia="Times New Roman"/>
-          <w:lang w:eastAsia="en-IE"/>
-        </w:rPr>
-        <w:t>A</w:t>
-      </w:r>
-      <w:r>
-        <w:rPr>
-          <w:rFonts w:eastAsia="Times New Roman"/>
-          <w:lang w:eastAsia="en-IE"/>
-        </w:rPr>
-        <w:t>gile Software Development Model</w:t>
-      </w:r>
-    </w:p>
-    <w:p>
-      <w:pPr>
-        <w:spacing w:after="0" w:line="240" w:lineRule="auto"/>
-        <w:rPr>
-          <w:rFonts w:ascii="Times New Roman" w:eastAsia="Times New Roman" w:hAnsi="Times New Roman" w:cs="Times New Roman"/>
-          <w:sz w:val="24"/>
-          <w:szCs w:val="24"/>
-          <w:lang w:eastAsia="en-IE"/>
-        </w:rPr>
-      </w:pPr>
-      <w:r>
-        <w:rPr>
-          <w:rFonts w:ascii="Arial" w:eastAsia="Times New Roman" w:hAnsi="Arial" w:cs="Arial"/>
-          <w:color w:val="000000"/>
-          <w:lang w:eastAsia="en-IE"/>
-        </w:rPr>
-        <w:t>Agile remained amongst our final choices for our software lifecycle model, and stood out as the optimal choice. The project’s nature required a software lifecycle model which was as flexible as possible and supported responding to change. The project also has plenty of room for expansion due to patches that will be released for the client throughout the project’s lifespan.</w:t>
-      </w:r>
-      <w:r>
-        <w:rPr>
-          <w:rFonts w:ascii="Arial" w:eastAsia="Times New Roman" w:hAnsi="Arial" w:cs="Arial"/>
-          <w:color w:val="000000"/>
-          <w:lang w:eastAsia="en-IE"/>
-        </w:rPr>
-        <w:br/>
-      </w:r>
-      <w:r>
-        <w:rPr>
-          <w:rFonts w:ascii="Arial" w:eastAsia="Times New Roman" w:hAnsi="Arial" w:cs="Arial"/>
-          <w:color w:val="000000"/>
-          <w:lang w:eastAsia="en-IE"/>
-        </w:rPr>
-        <w:br/>
-        <w:t>The Agile Software Development Model was exactly what we needed to apply an iterative and incremental approach to development. It allows us to test and implement new features into the project to suit the user’s needs and to respond to public demand. The aim is to maintain a healthy community and player base for a long period of time, and Agile assists us in remaining successful in that regard.</w:t>
-      </w:r>
-    </w:p>
-    <w:p>
-      <w:pPr>
-        <w:spacing w:after="0" w:line="240" w:lineRule="auto"/>
-        <w:rPr>
-          <w:rFonts w:ascii="Times New Roman" w:eastAsia="Times New Roman" w:hAnsi="Times New Roman" w:cs="Times New Roman"/>
-          <w:sz w:val="24"/>
-          <w:szCs w:val="24"/>
-          <w:lang w:eastAsia="en-IE"/>
-        </w:rPr>
-      </w:pPr>
-    </w:p>
-    <w:p>
-      <w:pPr>
-        <w:spacing w:after="0" w:line="240" w:lineRule="auto"/>
-        <w:rPr>
-          <w:rFonts w:ascii="Arial" w:eastAsia="Times New Roman" w:hAnsi="Arial" w:cs="Arial"/>
-          <w:color w:val="000000"/>
-          <w:lang w:eastAsia="en-IE"/>
-        </w:rPr>
-      </w:pPr>
-      <w:r>
-        <w:rPr>
-          <w:rFonts w:ascii="Arial" w:eastAsia="Times New Roman" w:hAnsi="Arial" w:cs="Arial"/>
+      </w:pPr>
+      <w:r>
+        <w:rPr>
+          <w:rFonts w:eastAsia="Times New Roman" w:cs="Arial"/>
           <w:color w:val="000000"/>
           <w:lang w:eastAsia="en-IE"/>
         </w:rPr>
@@ -2116,13 +2028,8 @@
               <w:t>JU</w:t>
             </w:r>
             <w:r>
-              <w:t>nit/</w:t>
-            </w:r>
-            <w:proofErr w:type="spellStart"/>
-            <w:r>
-              <w:t>NUnit</w:t>
-            </w:r>
-            <w:proofErr w:type="spellEnd"/>
+              <w:t>nit/NUnit</w:t>
+            </w:r>
           </w:p>
           <w:p>
             <w:pPr>
@@ -2336,7 +2243,7 @@
               <w:spacing w:before="240" w:after="120"/>
             </w:pPr>
             <w:r>
-              <w:t>Dean (?)</w:t>
+              <w:t>Dean</w:t>
             </w:r>
           </w:p>
         </w:tc>
@@ -2448,6 +2355,11 @@
             <w:r>
               <w:t>Group</w:t>
             </w:r>
+            <w:r>
+              <w:t xml:space="preserve"> (?)</w:t>
+            </w:r>
+            <w:bookmarkStart w:id="0" w:name="_GoBack"/>
+            <w:bookmarkEnd w:id="0"/>
           </w:p>
         </w:tc>
         <w:tc>
@@ -2873,13 +2785,13 @@
         <w:adjustRightInd w:val="0"/>
         <w:spacing w:after="200" w:line="276" w:lineRule="auto"/>
         <w:rPr>
-          <w:rFonts w:ascii="Calibri" w:hAnsi="Calibri" w:cs="Calibri"/>
-          <w:lang w:val="en"/>
-        </w:rPr>
-      </w:pPr>
-      <w:r>
-        <w:rPr>
-          <w:rFonts w:ascii="Calibri" w:hAnsi="Calibri" w:cs="Calibri"/>
+          <w:rFonts w:cs="Calibri"/>
+          <w:lang w:val="en"/>
+        </w:rPr>
+      </w:pPr>
+      <w:r>
+        <w:rPr>
+          <w:rFonts w:cs="Calibri"/>
           <w:b/>
           <w:bCs/>
           <w:lang w:val="en"/>
@@ -2888,7 +2800,7 @@
       </w:r>
       <w:r>
         <w:rPr>
-          <w:rFonts w:ascii="Calibri" w:hAnsi="Calibri" w:cs="Calibri"/>
+          <w:rFonts w:cs="Calibri"/>
           <w:b/>
           <w:bCs/>
           <w:lang w:val="en"/>
@@ -2897,7 +2809,7 @@
       </w:r>
       <w:r>
         <w:rPr>
-          <w:rFonts w:ascii="Calibri" w:hAnsi="Calibri" w:cs="Calibri"/>
+          <w:rFonts w:cs="Calibri"/>
           <w:lang w:val="en"/>
         </w:rPr>
         <w:t>Chat in Global</w:t>
@@ -2911,13 +2823,13 @@
         <w:adjustRightInd w:val="0"/>
         <w:spacing w:after="200" w:line="276" w:lineRule="auto"/>
         <w:rPr>
-          <w:rFonts w:ascii="Calibri" w:hAnsi="Calibri" w:cs="Calibri"/>
-          <w:lang w:val="en"/>
-        </w:rPr>
-      </w:pPr>
-      <w:r>
-        <w:rPr>
-          <w:rFonts w:ascii="Calibri" w:hAnsi="Calibri" w:cs="Calibri"/>
+          <w:rFonts w:cs="Calibri"/>
+          <w:lang w:val="en"/>
+        </w:rPr>
+      </w:pPr>
+      <w:r>
+        <w:rPr>
+          <w:rFonts w:cs="Calibri"/>
           <w:b/>
           <w:bCs/>
           <w:lang w:val="en"/>
@@ -2926,7 +2838,7 @@
       </w:r>
       <w:r>
         <w:rPr>
-          <w:rFonts w:ascii="Calibri" w:hAnsi="Calibri" w:cs="Calibri"/>
+          <w:rFonts w:cs="Calibri"/>
           <w:lang w:val="en"/>
         </w:rPr>
         <w:t xml:space="preserve"> A user sends a message to the global chat room</w:t>
@@ -2940,13 +2852,13 @@
         <w:adjustRightInd w:val="0"/>
         <w:spacing w:after="200" w:line="276" w:lineRule="auto"/>
         <w:rPr>
-          <w:rFonts w:ascii="Calibri" w:hAnsi="Calibri" w:cs="Calibri"/>
-          <w:lang w:val="en"/>
-        </w:rPr>
-      </w:pPr>
-      <w:r>
-        <w:rPr>
-          <w:rFonts w:ascii="Calibri" w:hAnsi="Calibri" w:cs="Calibri"/>
+          <w:rFonts w:cs="Calibri"/>
+          <w:lang w:val="en"/>
+        </w:rPr>
+      </w:pPr>
+      <w:r>
+        <w:rPr>
+          <w:rFonts w:cs="Calibri"/>
           <w:b/>
           <w:bCs/>
           <w:lang w:val="en"/>
@@ -2955,7 +2867,7 @@
       </w:r>
       <w:r>
         <w:rPr>
-          <w:rFonts w:ascii="Calibri" w:hAnsi="Calibri" w:cs="Calibri"/>
+          <w:rFonts w:cs="Calibri"/>
           <w:lang w:val="en"/>
         </w:rPr>
         <w:t xml:space="preserve"> User</w:t>
@@ -2969,7 +2881,7 @@
         <w:adjustRightInd w:val="0"/>
         <w:spacing w:after="200" w:line="276" w:lineRule="auto"/>
         <w:rPr>
-          <w:rFonts w:ascii="Calibri" w:hAnsi="Calibri" w:cs="Calibri"/>
+          <w:rFonts w:cs="Calibri"/>
           <w:b/>
           <w:bCs/>
           <w:lang w:val="en"/>
@@ -2977,7 +2889,7 @@
       </w:pPr>
       <w:r>
         <w:rPr>
-          <w:rFonts w:ascii="Calibri" w:hAnsi="Calibri" w:cs="Calibri"/>
+          <w:rFonts w:cs="Calibri"/>
           <w:b/>
           <w:bCs/>
           <w:lang w:val="en"/>
@@ -2998,13 +2910,13 @@
         <w:spacing w:after="200" w:line="276" w:lineRule="auto"/>
         <w:ind w:left="720" w:hanging="360"/>
         <w:rPr>
-          <w:rFonts w:ascii="Calibri" w:hAnsi="Calibri" w:cs="Calibri"/>
-          <w:lang w:val="en"/>
-        </w:rPr>
-      </w:pPr>
-      <w:r>
-        <w:rPr>
-          <w:rFonts w:ascii="Calibri" w:hAnsi="Calibri" w:cs="Calibri"/>
+          <w:rFonts w:cs="Calibri"/>
+          <w:lang w:val="en"/>
+        </w:rPr>
+      </w:pPr>
+      <w:r>
+        <w:rPr>
+          <w:rFonts w:cs="Calibri"/>
           <w:lang w:val="en"/>
         </w:rPr>
         <w:t>User is logged in.</w:t>
@@ -3023,13 +2935,13 @@
         <w:spacing w:after="200" w:line="276" w:lineRule="auto"/>
         <w:ind w:left="720" w:hanging="360"/>
         <w:rPr>
-          <w:rFonts w:ascii="Calibri" w:hAnsi="Calibri" w:cs="Calibri"/>
-          <w:lang w:val="en"/>
-        </w:rPr>
-      </w:pPr>
-      <w:r>
-        <w:rPr>
-          <w:rFonts w:ascii="Calibri" w:hAnsi="Calibri" w:cs="Calibri"/>
+          <w:rFonts w:cs="Calibri"/>
+          <w:lang w:val="en"/>
+        </w:rPr>
+      </w:pPr>
+      <w:r>
+        <w:rPr>
+          <w:rFonts w:cs="Calibri"/>
           <w:lang w:val="en"/>
         </w:rPr>
         <w:t>User is connected to the global chat room</w:t>
@@ -3043,13 +2955,13 @@
         <w:adjustRightInd w:val="0"/>
         <w:spacing w:after="200" w:line="276" w:lineRule="auto"/>
         <w:rPr>
-          <w:rFonts w:ascii="Calibri" w:hAnsi="Calibri" w:cs="Calibri"/>
-          <w:lang w:val="en"/>
-        </w:rPr>
-      </w:pPr>
-      <w:r>
-        <w:rPr>
-          <w:rFonts w:ascii="Calibri" w:hAnsi="Calibri" w:cs="Calibri"/>
+          <w:rFonts w:cs="Calibri"/>
+          <w:lang w:val="en"/>
+        </w:rPr>
+      </w:pPr>
+      <w:r>
+        <w:rPr>
+          <w:rFonts w:cs="Calibri"/>
           <w:b/>
           <w:bCs/>
           <w:lang w:val="en"/>
@@ -3058,7 +2970,7 @@
       </w:r>
       <w:r>
         <w:rPr>
-          <w:rFonts w:ascii="Calibri" w:hAnsi="Calibri" w:cs="Calibri"/>
+          <w:rFonts w:cs="Calibri"/>
           <w:lang w:val="en"/>
         </w:rPr>
         <w:t xml:space="preserve"> </w:t>
@@ -3077,13 +2989,13 @@
         <w:spacing w:after="200" w:line="276" w:lineRule="auto"/>
         <w:ind w:left="720" w:hanging="360"/>
         <w:rPr>
-          <w:rFonts w:ascii="Calibri" w:hAnsi="Calibri" w:cs="Calibri"/>
-          <w:lang w:val="en"/>
-        </w:rPr>
-      </w:pPr>
-      <w:r>
-        <w:rPr>
-          <w:rFonts w:ascii="Calibri" w:hAnsi="Calibri" w:cs="Calibri"/>
+          <w:rFonts w:cs="Calibri"/>
+          <w:lang w:val="en"/>
+        </w:rPr>
+      </w:pPr>
+      <w:r>
+        <w:rPr>
+          <w:rFonts w:cs="Calibri"/>
           <w:lang w:val="en"/>
         </w:rPr>
         <w:t>User types a message into the text field under global chat.</w:t>
@@ -3102,13 +3014,13 @@
         <w:spacing w:after="200" w:line="276" w:lineRule="auto"/>
         <w:ind w:left="720" w:hanging="360"/>
         <w:rPr>
-          <w:rFonts w:ascii="Calibri" w:hAnsi="Calibri" w:cs="Calibri"/>
-          <w:lang w:val="en"/>
-        </w:rPr>
-      </w:pPr>
-      <w:r>
-        <w:rPr>
-          <w:rFonts w:ascii="Calibri" w:hAnsi="Calibri" w:cs="Calibri"/>
+          <w:rFonts w:cs="Calibri"/>
+          <w:lang w:val="en"/>
+        </w:rPr>
+      </w:pPr>
+      <w:r>
+        <w:rPr>
+          <w:rFonts w:cs="Calibri"/>
           <w:lang w:val="en"/>
         </w:rPr>
         <w:t>User presses "Send".</w:t>
@@ -3127,13 +3039,13 @@
         <w:spacing w:after="200" w:line="276" w:lineRule="auto"/>
         <w:ind w:left="720" w:hanging="360"/>
         <w:rPr>
-          <w:rFonts w:ascii="Calibri" w:hAnsi="Calibri" w:cs="Calibri"/>
-          <w:lang w:val="en"/>
-        </w:rPr>
-      </w:pPr>
-      <w:r>
-        <w:rPr>
-          <w:rFonts w:ascii="Calibri" w:hAnsi="Calibri" w:cs="Calibri"/>
+          <w:rFonts w:cs="Calibri"/>
+          <w:lang w:val="en"/>
+        </w:rPr>
+      </w:pPr>
+      <w:r>
+        <w:rPr>
+          <w:rFonts w:cs="Calibri"/>
           <w:lang w:val="en"/>
         </w:rPr>
         <w:t>The Message is send to the chat room.</w:t>
@@ -3147,13 +3059,13 @@
         <w:adjustRightInd w:val="0"/>
         <w:spacing w:after="200" w:line="276" w:lineRule="auto"/>
         <w:rPr>
-          <w:rFonts w:ascii="Calibri" w:hAnsi="Calibri" w:cs="Calibri"/>
-          <w:lang w:val="en"/>
-        </w:rPr>
-      </w:pPr>
-      <w:r>
-        <w:rPr>
-          <w:rFonts w:ascii="Calibri" w:hAnsi="Calibri" w:cs="Calibri"/>
+          <w:rFonts w:cs="Calibri"/>
+          <w:lang w:val="en"/>
+        </w:rPr>
+      </w:pPr>
+      <w:r>
+        <w:rPr>
+          <w:rFonts w:cs="Calibri"/>
           <w:b/>
           <w:bCs/>
           <w:lang w:val="en"/>
@@ -3177,13 +3089,13 @@
         <w:spacing w:after="200" w:line="276" w:lineRule="auto"/>
         <w:ind w:left="720" w:hanging="360"/>
         <w:rPr>
-          <w:rFonts w:ascii="Calibri" w:hAnsi="Calibri" w:cs="Calibri"/>
-          <w:lang w:val="en"/>
-        </w:rPr>
-      </w:pPr>
-      <w:r>
-        <w:rPr>
-          <w:rFonts w:ascii="Calibri" w:hAnsi="Calibri" w:cs="Calibri"/>
+          <w:rFonts w:cs="Calibri"/>
+          <w:lang w:val="en"/>
+        </w:rPr>
+      </w:pPr>
+      <w:r>
+        <w:rPr>
+          <w:rFonts w:cs="Calibri"/>
           <w:lang w:val="en"/>
         </w:rPr>
         <w:t>User types a message into the text field under global chat.</w:t>
@@ -3202,13 +3114,13 @@
         <w:spacing w:after="200" w:line="276" w:lineRule="auto"/>
         <w:ind w:left="720" w:hanging="360"/>
         <w:rPr>
-          <w:rFonts w:ascii="Calibri" w:hAnsi="Calibri" w:cs="Calibri"/>
-          <w:lang w:val="en"/>
-        </w:rPr>
-      </w:pPr>
-      <w:r>
-        <w:rPr>
-          <w:rFonts w:ascii="Calibri" w:hAnsi="Calibri" w:cs="Calibri"/>
+          <w:rFonts w:cs="Calibri"/>
+          <w:lang w:val="en"/>
+        </w:rPr>
+      </w:pPr>
+      <w:r>
+        <w:rPr>
+          <w:rFonts w:cs="Calibri"/>
           <w:lang w:val="en"/>
         </w:rPr>
         <w:t>Request denied: Cannot connect to chat.</w:t>
@@ -3222,13 +3134,13 @@
         <w:adjustRightInd w:val="0"/>
         <w:spacing w:after="200" w:line="276" w:lineRule="auto"/>
         <w:rPr>
-          <w:rFonts w:ascii="Calibri" w:hAnsi="Calibri" w:cs="Calibri"/>
-          <w:lang w:val="en"/>
-        </w:rPr>
-      </w:pPr>
-      <w:r>
-        <w:rPr>
-          <w:rFonts w:ascii="Calibri" w:hAnsi="Calibri" w:cs="Calibri"/>
+          <w:rFonts w:cs="Calibri"/>
+          <w:lang w:val="en"/>
+        </w:rPr>
+      </w:pPr>
+      <w:r>
+        <w:rPr>
+          <w:rFonts w:cs="Calibri"/>
           <w:b/>
           <w:bCs/>
           <w:lang w:val="en"/>
@@ -3249,13 +3161,13 @@
         <w:spacing w:after="200" w:line="276" w:lineRule="auto"/>
         <w:ind w:left="720" w:hanging="360"/>
         <w:rPr>
-          <w:rFonts w:ascii="Calibri" w:hAnsi="Calibri" w:cs="Calibri"/>
-          <w:lang w:val="en"/>
-        </w:rPr>
-      </w:pPr>
-      <w:r>
-        <w:rPr>
-          <w:rFonts w:ascii="Calibri" w:hAnsi="Calibri" w:cs="Calibri"/>
+          <w:rFonts w:cs="Calibri"/>
+          <w:lang w:val="en"/>
+        </w:rPr>
+      </w:pPr>
+      <w:r>
+        <w:rPr>
+          <w:rFonts w:cs="Calibri"/>
           <w:lang w:val="en"/>
         </w:rPr>
         <w:t>User's message is added to the global chat log.</w:t>
@@ -3270,20 +3182,20 @@
         <w:spacing w:after="200" w:line="276" w:lineRule="auto"/>
         <w:ind w:left="360"/>
         <w:rPr>
-          <w:rFonts w:ascii="Calibri" w:hAnsi="Calibri" w:cs="Calibri"/>
-          <w:lang w:val="en"/>
-        </w:rPr>
-      </w:pPr>
-      <w:r>
-        <w:rPr>
-          <w:rFonts w:ascii="Calibri" w:hAnsi="Calibri" w:cs="Calibri"/>
+          <w:rFonts w:cs="Calibri"/>
+          <w:lang w:val="en"/>
+        </w:rPr>
+      </w:pPr>
+      <w:r>
+        <w:rPr>
+          <w:rFonts w:cs="Calibri"/>
           <w:lang w:val="en"/>
         </w:rPr>
         <w:t>Non Functional Requirement: Performance</w:t>
       </w:r>
       <w:r>
         <w:rPr>
-          <w:rFonts w:ascii="Calibri" w:hAnsi="Calibri" w:cs="Calibri"/>
+          <w:rFonts w:cs="Calibri"/>
           <w:lang w:val="en"/>
         </w:rPr>
         <w:br/>
@@ -3293,13 +3205,13 @@
     <w:p>
       <w:pPr>
         <w:rPr>
-          <w:rFonts w:ascii="Calibri" w:hAnsi="Calibri" w:cs="Calibri"/>
-          <w:lang w:val="en"/>
-        </w:rPr>
-      </w:pPr>
-      <w:r>
-        <w:rPr>
-          <w:rFonts w:ascii="Calibri" w:hAnsi="Calibri" w:cs="Calibri"/>
+          <w:rFonts w:cs="Calibri"/>
+          <w:lang w:val="en"/>
+        </w:rPr>
+      </w:pPr>
+      <w:r>
+        <w:rPr>
+          <w:rFonts w:cs="Calibri"/>
           <w:lang w:val="en"/>
         </w:rPr>
         <w:br w:type="page"/>
@@ -3313,7 +3225,7 @@
         <w:adjustRightInd w:val="0"/>
         <w:spacing w:after="200" w:line="276" w:lineRule="auto"/>
         <w:rPr>
-          <w:rFonts w:ascii="Calibri" w:hAnsi="Calibri" w:cs="Calibri"/>
+          <w:rFonts w:cs="Calibri"/>
           <w:b/>
           <w:bCs/>
           <w:lang w:val="en"/>
@@ -3321,7 +3233,7 @@
       </w:pPr>
       <w:r>
         <w:rPr>
-          <w:rFonts w:ascii="Calibri" w:hAnsi="Calibri" w:cs="Calibri"/>
+          <w:rFonts w:cs="Calibri"/>
           <w:b/>
           <w:bCs/>
           <w:lang w:val="en"/>
@@ -3331,7 +3243,7 @@
       </w:r>
       <w:r>
         <w:rPr>
-          <w:rFonts w:ascii="Calibri" w:hAnsi="Calibri" w:cs="Calibri"/>
+          <w:rFonts w:cs="Calibri"/>
           <w:b/>
           <w:bCs/>
           <w:lang w:val="en"/>
@@ -3340,7 +3252,7 @@
       </w:r>
       <w:r>
         <w:rPr>
-          <w:rFonts w:ascii="Calibri" w:hAnsi="Calibri" w:cs="Calibri"/>
+          <w:rFonts w:cs="Calibri"/>
           <w:lang w:val="en"/>
         </w:rPr>
         <w:t xml:space="preserve"> Chat in Private</w:t>
@@ -3354,7 +3266,7 @@
         <w:adjustRightInd w:val="0"/>
         <w:spacing w:after="200" w:line="276" w:lineRule="auto"/>
         <w:rPr>
-          <w:rFonts w:ascii="Calibri" w:hAnsi="Calibri" w:cs="Calibri"/>
+          <w:rFonts w:cs="Calibri"/>
           <w:b/>
           <w:bCs/>
           <w:lang w:val="en"/>
@@ -3362,7 +3274,7 @@
       </w:pPr>
       <w:r>
         <w:rPr>
-          <w:rFonts w:ascii="Calibri" w:hAnsi="Calibri" w:cs="Calibri"/>
+          <w:rFonts w:cs="Calibri"/>
           <w:b/>
           <w:bCs/>
           <w:lang w:val="en"/>
@@ -3371,21 +3283,21 @@
       </w:r>
       <w:r>
         <w:rPr>
-          <w:rFonts w:ascii="Calibri" w:hAnsi="Calibri" w:cs="Calibri"/>
+          <w:rFonts w:cs="Calibri"/>
           <w:lang w:val="en"/>
         </w:rPr>
         <w:t xml:space="preserve"> A user sends a </w:t>
       </w:r>
       <w:r>
         <w:rPr>
-          <w:rFonts w:ascii="Calibri" w:hAnsi="Calibri" w:cs="Calibri"/>
+          <w:rFonts w:cs="Calibri"/>
           <w:lang w:val="en"/>
         </w:rPr>
         <w:t>m</w:t>
       </w:r>
       <w:r>
         <w:rPr>
-          <w:rFonts w:ascii="Calibri" w:hAnsi="Calibri" w:cs="Calibri"/>
+          <w:rFonts w:cs="Calibri"/>
           <w:lang w:val="en"/>
         </w:rPr>
         <w:t>essage privately to another player</w:t>
@@ -3399,7 +3311,7 @@
         <w:adjustRightInd w:val="0"/>
         <w:spacing w:after="200" w:line="276" w:lineRule="auto"/>
         <w:rPr>
-          <w:rFonts w:ascii="Calibri" w:hAnsi="Calibri" w:cs="Calibri"/>
+          <w:rFonts w:cs="Calibri"/>
           <w:b/>
           <w:bCs/>
           <w:lang w:val="en"/>
@@ -3407,7 +3319,7 @@
       </w:pPr>
       <w:r>
         <w:rPr>
-          <w:rFonts w:ascii="Calibri" w:hAnsi="Calibri" w:cs="Calibri"/>
+          <w:rFonts w:cs="Calibri"/>
           <w:b/>
           <w:bCs/>
           <w:lang w:val="en"/>
@@ -3416,7 +3328,7 @@
       </w:r>
       <w:r>
         <w:rPr>
-          <w:rFonts w:ascii="Calibri" w:hAnsi="Calibri" w:cs="Calibri"/>
+          <w:rFonts w:cs="Calibri"/>
           <w:lang w:val="en"/>
         </w:rPr>
         <w:t>User, User</w:t>
@@ -3430,13 +3342,13 @@
         <w:adjustRightInd w:val="0"/>
         <w:spacing w:after="200" w:line="276" w:lineRule="auto"/>
         <w:rPr>
-          <w:rFonts w:ascii="Calibri" w:hAnsi="Calibri" w:cs="Calibri"/>
-          <w:lang w:val="en"/>
-        </w:rPr>
-      </w:pPr>
-      <w:r>
-        <w:rPr>
-          <w:rFonts w:ascii="Calibri" w:hAnsi="Calibri" w:cs="Calibri"/>
+          <w:rFonts w:cs="Calibri"/>
+          <w:lang w:val="en"/>
+        </w:rPr>
+      </w:pPr>
+      <w:r>
+        <w:rPr>
+          <w:rFonts w:cs="Calibri"/>
           <w:b/>
           <w:bCs/>
           <w:lang w:val="en"/>
@@ -3457,7 +3369,7 @@
         <w:spacing w:after="200" w:line="276" w:lineRule="auto"/>
         <w:ind w:left="720" w:hanging="360"/>
         <w:rPr>
-          <w:rFonts w:ascii="Calibri" w:hAnsi="Calibri" w:cs="Calibri"/>
+          <w:rFonts w:cs="Calibri"/>
           <w:b/>
           <w:bCs/>
           <w:lang w:val="en"/>
@@ -3465,7 +3377,7 @@
       </w:pPr>
       <w:r>
         <w:rPr>
-          <w:rFonts w:ascii="Calibri" w:hAnsi="Calibri" w:cs="Calibri"/>
+          <w:rFonts w:cs="Calibri"/>
           <w:lang w:val="en"/>
         </w:rPr>
         <w:t>User is logged in.</w:t>
@@ -3484,7 +3396,7 @@
         <w:spacing w:after="200" w:line="276" w:lineRule="auto"/>
         <w:ind w:left="720" w:hanging="360"/>
         <w:rPr>
-          <w:rFonts w:ascii="Calibri" w:hAnsi="Calibri" w:cs="Calibri"/>
+          <w:rFonts w:cs="Calibri"/>
           <w:b/>
           <w:bCs/>
           <w:lang w:val="en"/>
@@ -3492,7 +3404,7 @@
       </w:pPr>
       <w:r>
         <w:rPr>
-          <w:rFonts w:ascii="Calibri" w:hAnsi="Calibri" w:cs="Calibri"/>
+          <w:rFonts w:cs="Calibri"/>
           <w:lang w:val="en"/>
         </w:rPr>
         <w:t>Other user is online.</w:t>
@@ -3506,13 +3418,13 @@
         <w:adjustRightInd w:val="0"/>
         <w:spacing w:after="200" w:line="276" w:lineRule="auto"/>
         <w:rPr>
-          <w:rFonts w:ascii="Calibri" w:hAnsi="Calibri" w:cs="Calibri"/>
-          <w:lang w:val="en"/>
-        </w:rPr>
-      </w:pPr>
-      <w:r>
-        <w:rPr>
-          <w:rFonts w:ascii="Calibri" w:hAnsi="Calibri" w:cs="Calibri"/>
+          <w:rFonts w:cs="Calibri"/>
+          <w:lang w:val="en"/>
+        </w:rPr>
+      </w:pPr>
+      <w:r>
+        <w:rPr>
+          <w:rFonts w:cs="Calibri"/>
           <w:b/>
           <w:bCs/>
           <w:lang w:val="en"/>
@@ -3533,7 +3445,7 @@
         <w:spacing w:after="200" w:line="276" w:lineRule="auto"/>
         <w:ind w:left="720" w:hanging="360"/>
         <w:rPr>
-          <w:rFonts w:ascii="Calibri" w:hAnsi="Calibri" w:cs="Calibri"/>
+          <w:rFonts w:cs="Calibri"/>
           <w:b/>
           <w:bCs/>
           <w:lang w:val="en"/>
@@ -3541,26 +3453,10 @@
       </w:pPr>
       <w:r>
         <w:rPr>
-          <w:rFonts w:ascii="Calibri" w:hAnsi="Calibri" w:cs="Calibri"/>
-          <w:lang w:val="en"/>
-        </w:rPr>
-        <w:t xml:space="preserve">User selects other user from </w:t>
-      </w:r>
-      <w:proofErr w:type="spellStart"/>
-      <w:r>
-        <w:rPr>
-          <w:rFonts w:ascii="Calibri" w:hAnsi="Calibri" w:cs="Calibri"/>
-          <w:lang w:val="en"/>
-        </w:rPr>
-        <w:t>playerlist</w:t>
-      </w:r>
-      <w:proofErr w:type="spellEnd"/>
-      <w:r>
-        <w:rPr>
-          <w:rFonts w:ascii="Calibri" w:hAnsi="Calibri" w:cs="Calibri"/>
-          <w:lang w:val="en"/>
-        </w:rPr>
-        <w:t>.</w:t>
+          <w:rFonts w:cs="Calibri"/>
+          <w:lang w:val="en"/>
+        </w:rPr>
+        <w:t>User selects other user from playerlist.</w:t>
       </w:r>
     </w:p>
     <w:p>
@@ -3576,7 +3472,7 @@
         <w:spacing w:after="200" w:line="276" w:lineRule="auto"/>
         <w:ind w:left="720" w:hanging="360"/>
         <w:rPr>
-          <w:rFonts w:ascii="Calibri" w:hAnsi="Calibri" w:cs="Calibri"/>
+          <w:rFonts w:cs="Calibri"/>
           <w:b/>
           <w:bCs/>
           <w:lang w:val="en"/>
@@ -3584,7 +3480,7 @@
       </w:pPr>
       <w:r>
         <w:rPr>
-          <w:rFonts w:ascii="Calibri" w:hAnsi="Calibri" w:cs="Calibri"/>
+          <w:rFonts w:cs="Calibri"/>
           <w:lang w:val="en"/>
         </w:rPr>
         <w:t>User selects "Private Message".</w:t>
@@ -3603,7 +3499,7 @@
         <w:spacing w:after="200" w:line="276" w:lineRule="auto"/>
         <w:ind w:left="720" w:hanging="360"/>
         <w:rPr>
-          <w:rFonts w:ascii="Calibri" w:hAnsi="Calibri" w:cs="Calibri"/>
+          <w:rFonts w:cs="Calibri"/>
           <w:b/>
           <w:bCs/>
           <w:lang w:val="en"/>
@@ -3611,7 +3507,7 @@
       </w:pPr>
       <w:r>
         <w:rPr>
-          <w:rFonts w:ascii="Calibri" w:hAnsi="Calibri" w:cs="Calibri"/>
+          <w:rFonts w:cs="Calibri"/>
           <w:lang w:val="en"/>
         </w:rPr>
         <w:t>New chat window is created.</w:t>
@@ -3630,7 +3526,7 @@
         <w:spacing w:after="200" w:line="276" w:lineRule="auto"/>
         <w:ind w:left="720" w:hanging="360"/>
         <w:rPr>
-          <w:rFonts w:ascii="Calibri" w:hAnsi="Calibri" w:cs="Calibri"/>
+          <w:rFonts w:cs="Calibri"/>
           <w:b/>
           <w:bCs/>
           <w:lang w:val="en"/>
@@ -3638,7 +3534,7 @@
       </w:pPr>
       <w:r>
         <w:rPr>
-          <w:rFonts w:ascii="Calibri" w:hAnsi="Calibri" w:cs="Calibri"/>
+          <w:rFonts w:cs="Calibri"/>
           <w:lang w:val="en"/>
         </w:rPr>
         <w:t>User types a message into the text field under private chat.</w:t>
@@ -3657,7 +3553,7 @@
         <w:spacing w:after="200" w:line="276" w:lineRule="auto"/>
         <w:ind w:left="720" w:hanging="360"/>
         <w:rPr>
-          <w:rFonts w:ascii="Calibri" w:hAnsi="Calibri" w:cs="Calibri"/>
+          <w:rFonts w:cs="Calibri"/>
           <w:b/>
           <w:bCs/>
           <w:lang w:val="en"/>
@@ -3665,7 +3561,7 @@
       </w:pPr>
       <w:r>
         <w:rPr>
-          <w:rFonts w:ascii="Calibri" w:hAnsi="Calibri" w:cs="Calibri"/>
+          <w:rFonts w:cs="Calibri"/>
           <w:lang w:val="en"/>
         </w:rPr>
         <w:t>User presses "Send".</w:t>
@@ -3684,7 +3580,7 @@
         <w:spacing w:after="200" w:line="276" w:lineRule="auto"/>
         <w:ind w:left="720" w:hanging="360"/>
         <w:rPr>
-          <w:rFonts w:ascii="Calibri" w:hAnsi="Calibri" w:cs="Calibri"/>
+          <w:rFonts w:cs="Calibri"/>
           <w:b/>
           <w:bCs/>
           <w:lang w:val="en"/>
@@ -3692,7 +3588,7 @@
       </w:pPr>
       <w:r>
         <w:rPr>
-          <w:rFonts w:ascii="Calibri" w:hAnsi="Calibri" w:cs="Calibri"/>
+          <w:rFonts w:cs="Calibri"/>
           <w:lang w:val="en"/>
         </w:rPr>
         <w:t>Message is sent to other user.</w:t>
@@ -3706,7 +3602,7 @@
         <w:adjustRightInd w:val="0"/>
         <w:spacing w:after="200" w:line="276" w:lineRule="auto"/>
         <w:rPr>
-          <w:rFonts w:ascii="Calibri" w:hAnsi="Calibri" w:cs="Calibri"/>
+          <w:rFonts w:cs="Calibri"/>
           <w:b/>
           <w:bCs/>
           <w:lang w:val="en"/>
@@ -3714,7 +3610,7 @@
       </w:pPr>
       <w:r>
         <w:rPr>
-          <w:rFonts w:ascii="Calibri" w:hAnsi="Calibri" w:cs="Calibri"/>
+          <w:rFonts w:cs="Calibri"/>
           <w:b/>
           <w:bCs/>
           <w:lang w:val="en"/>
@@ -3735,7 +3631,7 @@
         <w:spacing w:after="200" w:line="276" w:lineRule="auto"/>
         <w:ind w:left="720" w:hanging="360"/>
         <w:rPr>
-          <w:rFonts w:ascii="Calibri" w:hAnsi="Calibri" w:cs="Calibri"/>
+          <w:rFonts w:cs="Calibri"/>
           <w:b/>
           <w:bCs/>
           <w:lang w:val="en"/>
@@ -3743,7 +3639,7 @@
       </w:pPr>
       <w:r>
         <w:rPr>
-          <w:rFonts w:ascii="Calibri" w:hAnsi="Calibri" w:cs="Calibri"/>
+          <w:rFonts w:cs="Calibri"/>
           <w:lang w:val="en"/>
         </w:rPr>
         <w:t>User presses "Send".</w:t>
@@ -3762,7 +3658,7 @@
         <w:spacing w:after="200" w:line="276" w:lineRule="auto"/>
         <w:ind w:left="1080" w:hanging="360"/>
         <w:rPr>
-          <w:rFonts w:ascii="Calibri" w:hAnsi="Calibri" w:cs="Calibri"/>
+          <w:rFonts w:cs="Calibri"/>
           <w:b/>
           <w:bCs/>
           <w:lang w:val="en"/>
@@ -3770,7 +3666,7 @@
       </w:pPr>
       <w:r>
         <w:rPr>
-          <w:rFonts w:ascii="Calibri" w:hAnsi="Calibri" w:cs="Calibri"/>
+          <w:rFonts w:cs="Calibri"/>
           <w:lang w:val="en"/>
         </w:rPr>
         <w:t>Request Denied: Other User is offline.</w:t>
@@ -3789,7 +3685,7 @@
         <w:spacing w:after="200" w:line="276" w:lineRule="auto"/>
         <w:ind w:left="720" w:hanging="360"/>
         <w:rPr>
-          <w:rFonts w:ascii="Calibri" w:hAnsi="Calibri" w:cs="Calibri"/>
+          <w:rFonts w:cs="Calibri"/>
           <w:b/>
           <w:bCs/>
           <w:lang w:val="en"/>
@@ -3797,7 +3693,7 @@
       </w:pPr>
       <w:r>
         <w:rPr>
-          <w:rFonts w:ascii="Calibri" w:hAnsi="Calibri" w:cs="Calibri"/>
+          <w:rFonts w:cs="Calibri"/>
           <w:lang w:val="en"/>
         </w:rPr>
         <w:t>New chat window is created.</w:t>
@@ -3816,7 +3712,7 @@
         <w:spacing w:after="200" w:line="276" w:lineRule="auto"/>
         <w:ind w:left="1080" w:hanging="360"/>
         <w:rPr>
-          <w:rFonts w:ascii="Calibri" w:hAnsi="Calibri" w:cs="Calibri"/>
+          <w:rFonts w:cs="Calibri"/>
           <w:b/>
           <w:bCs/>
           <w:lang w:val="en"/>
@@ -3824,7 +3720,7 @@
       </w:pPr>
       <w:r>
         <w:rPr>
-          <w:rFonts w:ascii="Calibri" w:hAnsi="Calibri" w:cs="Calibri"/>
+          <w:rFonts w:cs="Calibri"/>
           <w:lang w:val="en"/>
         </w:rPr>
         <w:t>If previous messages were sent between users, populate chat window with past messages</w:t>
@@ -3838,7 +3734,7 @@
         <w:adjustRightInd w:val="0"/>
         <w:spacing w:after="200" w:line="276" w:lineRule="auto"/>
         <w:rPr>
-          <w:rFonts w:ascii="Calibri" w:hAnsi="Calibri" w:cs="Calibri"/>
+          <w:rFonts w:cs="Calibri"/>
           <w:b/>
           <w:bCs/>
           <w:lang w:val="en"/>
@@ -3846,7 +3742,7 @@
       </w:pPr>
       <w:r>
         <w:rPr>
-          <w:rFonts w:ascii="Calibri" w:hAnsi="Calibri" w:cs="Calibri"/>
+          <w:rFonts w:cs="Calibri"/>
           <w:b/>
           <w:bCs/>
           <w:lang w:val="en"/>
@@ -3867,13 +3763,13 @@
         <w:spacing w:after="200" w:line="276" w:lineRule="auto"/>
         <w:ind w:left="720" w:hanging="360"/>
         <w:rPr>
-          <w:rFonts w:ascii="Calibri" w:hAnsi="Calibri" w:cs="Calibri"/>
-          <w:lang w:val="en"/>
-        </w:rPr>
-      </w:pPr>
-      <w:r>
-        <w:rPr>
-          <w:rFonts w:ascii="Calibri" w:hAnsi="Calibri" w:cs="Calibri"/>
+          <w:rFonts w:cs="Calibri"/>
+          <w:lang w:val="en"/>
+        </w:rPr>
+      </w:pPr>
+      <w:r>
+        <w:rPr>
+          <w:rFonts w:cs="Calibri"/>
           <w:lang w:val="en"/>
         </w:rPr>
         <w:t>Users message sent to other user</w:t>
@@ -3888,20 +3784,20 @@
         <w:spacing w:after="200" w:line="276" w:lineRule="auto"/>
         <w:ind w:left="360"/>
         <w:rPr>
-          <w:rFonts w:ascii="Calibri" w:hAnsi="Calibri" w:cs="Calibri"/>
-          <w:lang w:val="en"/>
-        </w:rPr>
-      </w:pPr>
-      <w:r>
-        <w:rPr>
-          <w:rFonts w:ascii="Calibri" w:hAnsi="Calibri" w:cs="Calibri"/>
+          <w:rFonts w:cs="Calibri"/>
+          <w:lang w:val="en"/>
+        </w:rPr>
+      </w:pPr>
+      <w:r>
+        <w:rPr>
+          <w:rFonts w:cs="Calibri"/>
           <w:lang w:val="en"/>
         </w:rPr>
         <w:t>Non Functional Requirement: Performance</w:t>
       </w:r>
       <w:r>
         <w:rPr>
-          <w:rFonts w:ascii="Calibri" w:hAnsi="Calibri" w:cs="Calibri"/>
+          <w:rFonts w:cs="Calibri"/>
           <w:lang w:val="en"/>
         </w:rPr>
         <w:br/>
@@ -3917,15 +3813,15 @@
         <w:spacing w:after="200" w:line="276" w:lineRule="auto"/>
         <w:ind w:left="360"/>
         <w:rPr>
-          <w:rFonts w:ascii="Calibri" w:hAnsi="Calibri" w:cs="Calibri"/>
-          <w:lang w:val="en"/>
-        </w:rPr>
-      </w:pPr>
-    </w:p>
-    <w:p>
-      <w:pPr>
-        <w:rPr>
-          <w:rFonts w:ascii="Calibri" w:hAnsi="Calibri" w:cs="Calibri"/>
+          <w:rFonts w:cs="Calibri"/>
+          <w:lang w:val="en"/>
+        </w:rPr>
+      </w:pPr>
+    </w:p>
+    <w:p>
+      <w:pPr>
+        <w:rPr>
+          <w:rFonts w:cs="Calibri"/>
           <w:b/>
           <w:bCs/>
           <w:lang w:val="en"/>
@@ -3933,7 +3829,7 @@
       </w:pPr>
       <w:r>
         <w:rPr>
-          <w:rFonts w:ascii="Calibri" w:hAnsi="Calibri" w:cs="Calibri"/>
+          <w:rFonts w:cs="Calibri"/>
           <w:b/>
           <w:bCs/>
           <w:lang w:val="en"/>
@@ -3949,13 +3845,13 @@
         <w:adjustRightInd w:val="0"/>
         <w:spacing w:after="200" w:line="276" w:lineRule="auto"/>
         <w:rPr>
-          <w:rFonts w:ascii="Calibri" w:hAnsi="Calibri" w:cs="Calibri"/>
-          <w:lang w:val="en"/>
-        </w:rPr>
-      </w:pPr>
-      <w:r>
-        <w:rPr>
-          <w:rFonts w:ascii="Calibri" w:hAnsi="Calibri" w:cs="Calibri"/>
+          <w:rFonts w:cs="Calibri"/>
+          <w:lang w:val="en"/>
+        </w:rPr>
+      </w:pPr>
+      <w:r>
+        <w:rPr>
+          <w:rFonts w:cs="Calibri"/>
           <w:b/>
           <w:bCs/>
           <w:lang w:val="en"/>
@@ -3965,7 +3861,7 @@
       </w:r>
       <w:r>
         <w:rPr>
-          <w:rFonts w:ascii="Calibri" w:hAnsi="Calibri" w:cs="Calibri"/>
+          <w:rFonts w:cs="Calibri"/>
           <w:b/>
           <w:bCs/>
           <w:lang w:val="en"/>
@@ -3974,7 +3870,7 @@
       </w:r>
       <w:r>
         <w:rPr>
-          <w:rFonts w:ascii="Calibri" w:hAnsi="Calibri" w:cs="Calibri"/>
+          <w:rFonts w:cs="Calibri"/>
           <w:lang w:val="en"/>
         </w:rPr>
         <w:t>Chat with Friend</w:t>
@@ -3988,13 +3884,13 @@
         <w:adjustRightInd w:val="0"/>
         <w:spacing w:after="200" w:line="276" w:lineRule="auto"/>
         <w:rPr>
-          <w:rFonts w:ascii="Calibri" w:hAnsi="Calibri" w:cs="Calibri"/>
-          <w:lang w:val="en"/>
-        </w:rPr>
-      </w:pPr>
-      <w:r>
-        <w:rPr>
-          <w:rFonts w:ascii="Calibri" w:hAnsi="Calibri" w:cs="Calibri"/>
+          <w:rFonts w:cs="Calibri"/>
+          <w:lang w:val="en"/>
+        </w:rPr>
+      </w:pPr>
+      <w:r>
+        <w:rPr>
+          <w:rFonts w:cs="Calibri"/>
           <w:b/>
           <w:bCs/>
           <w:lang w:val="en"/>
@@ -4003,7 +3899,7 @@
       </w:r>
       <w:r>
         <w:rPr>
-          <w:rFonts w:ascii="Calibri" w:hAnsi="Calibri" w:cs="Calibri"/>
+          <w:rFonts w:cs="Calibri"/>
           <w:lang w:val="en"/>
         </w:rPr>
         <w:t>A user sends a message to a user on friends list.</w:t>
@@ -4017,13 +3913,13 @@
         <w:adjustRightInd w:val="0"/>
         <w:spacing w:after="200" w:line="276" w:lineRule="auto"/>
         <w:rPr>
-          <w:rFonts w:ascii="Calibri" w:hAnsi="Calibri" w:cs="Calibri"/>
-          <w:lang w:val="en"/>
-        </w:rPr>
-      </w:pPr>
-      <w:r>
-        <w:rPr>
-          <w:rFonts w:ascii="Calibri" w:hAnsi="Calibri" w:cs="Calibri"/>
+          <w:rFonts w:cs="Calibri"/>
+          <w:lang w:val="en"/>
+        </w:rPr>
+      </w:pPr>
+      <w:r>
+        <w:rPr>
+          <w:rFonts w:cs="Calibri"/>
           <w:b/>
           <w:bCs/>
           <w:lang w:val="en"/>
@@ -4032,7 +3928,7 @@
       </w:r>
       <w:r>
         <w:rPr>
-          <w:rFonts w:ascii="Calibri" w:hAnsi="Calibri" w:cs="Calibri"/>
+          <w:rFonts w:cs="Calibri"/>
           <w:lang w:val="en"/>
         </w:rPr>
         <w:t>User</w:t>
@@ -4046,13 +3942,13 @@
         <w:adjustRightInd w:val="0"/>
         <w:spacing w:after="200" w:line="276" w:lineRule="auto"/>
         <w:rPr>
-          <w:rFonts w:ascii="Calibri" w:hAnsi="Calibri" w:cs="Calibri"/>
-          <w:lang w:val="en"/>
-        </w:rPr>
-      </w:pPr>
-      <w:r>
-        <w:rPr>
-          <w:rFonts w:ascii="Calibri" w:hAnsi="Calibri" w:cs="Calibri"/>
+          <w:rFonts w:cs="Calibri"/>
+          <w:lang w:val="en"/>
+        </w:rPr>
+      </w:pPr>
+      <w:r>
+        <w:rPr>
+          <w:rFonts w:cs="Calibri"/>
           <w:b/>
           <w:bCs/>
           <w:lang w:val="en"/>
@@ -4073,13 +3969,13 @@
         <w:spacing w:after="200" w:line="276" w:lineRule="auto"/>
         <w:ind w:left="720" w:hanging="360"/>
         <w:rPr>
-          <w:rFonts w:ascii="Calibri" w:hAnsi="Calibri" w:cs="Calibri"/>
-          <w:lang w:val="en"/>
-        </w:rPr>
-      </w:pPr>
-      <w:r>
-        <w:rPr>
-          <w:rFonts w:ascii="Calibri" w:hAnsi="Calibri" w:cs="Calibri"/>
+          <w:rFonts w:cs="Calibri"/>
+          <w:lang w:val="en"/>
+        </w:rPr>
+      </w:pPr>
+      <w:r>
+        <w:rPr>
+          <w:rFonts w:cs="Calibri"/>
           <w:lang w:val="en"/>
         </w:rPr>
         <w:t>User is logged in.</w:t>
@@ -4098,13 +3994,13 @@
         <w:spacing w:after="200" w:line="276" w:lineRule="auto"/>
         <w:ind w:left="720" w:hanging="360"/>
         <w:rPr>
-          <w:rFonts w:ascii="Calibri" w:hAnsi="Calibri" w:cs="Calibri"/>
-          <w:lang w:val="en"/>
-        </w:rPr>
-      </w:pPr>
-      <w:r>
-        <w:rPr>
-          <w:rFonts w:ascii="Calibri" w:hAnsi="Calibri" w:cs="Calibri"/>
+          <w:rFonts w:cs="Calibri"/>
+          <w:lang w:val="en"/>
+        </w:rPr>
+      </w:pPr>
+      <w:r>
+        <w:rPr>
+          <w:rFonts w:cs="Calibri"/>
           <w:lang w:val="en"/>
         </w:rPr>
         <w:t>Other User is online.</w:t>
@@ -4123,13 +4019,13 @@
         <w:spacing w:after="200" w:line="276" w:lineRule="auto"/>
         <w:ind w:left="720" w:hanging="360"/>
         <w:rPr>
-          <w:rFonts w:ascii="Calibri" w:hAnsi="Calibri" w:cs="Calibri"/>
-          <w:lang w:val="en"/>
-        </w:rPr>
-      </w:pPr>
-      <w:r>
-        <w:rPr>
-          <w:rFonts w:ascii="Calibri" w:hAnsi="Calibri" w:cs="Calibri"/>
+          <w:rFonts w:cs="Calibri"/>
+          <w:lang w:val="en"/>
+        </w:rPr>
+      </w:pPr>
+      <w:r>
+        <w:rPr>
+          <w:rFonts w:cs="Calibri"/>
           <w:lang w:val="en"/>
         </w:rPr>
         <w:t>Other user is on user's friends list.</w:t>
@@ -4143,7 +4039,7 @@
         <w:adjustRightInd w:val="0"/>
         <w:spacing w:after="200" w:line="276" w:lineRule="auto"/>
         <w:rPr>
-          <w:rFonts w:ascii="Calibri" w:hAnsi="Calibri" w:cs="Calibri"/>
+          <w:rFonts w:cs="Calibri"/>
           <w:b/>
           <w:bCs/>
           <w:lang w:val="en"/>
@@ -4151,7 +4047,7 @@
       </w:pPr>
       <w:r>
         <w:rPr>
-          <w:rFonts w:ascii="Calibri" w:hAnsi="Calibri" w:cs="Calibri"/>
+          <w:rFonts w:cs="Calibri"/>
           <w:b/>
           <w:bCs/>
           <w:lang w:val="en"/>
@@ -4172,13 +4068,13 @@
         <w:spacing w:after="200" w:line="276" w:lineRule="auto"/>
         <w:ind w:left="720" w:hanging="360"/>
         <w:rPr>
-          <w:rFonts w:ascii="Calibri" w:hAnsi="Calibri" w:cs="Calibri"/>
-          <w:lang w:val="en"/>
-        </w:rPr>
-      </w:pPr>
-      <w:r>
-        <w:rPr>
-          <w:rFonts w:ascii="Calibri" w:hAnsi="Calibri" w:cs="Calibri"/>
+          <w:rFonts w:cs="Calibri"/>
+          <w:lang w:val="en"/>
+        </w:rPr>
+      </w:pPr>
+      <w:r>
+        <w:rPr>
+          <w:rFonts w:cs="Calibri"/>
           <w:lang w:val="en"/>
         </w:rPr>
         <w:t>User selects other user from friends list.</w:t>
@@ -4197,7 +4093,7 @@
         <w:spacing w:after="200" w:line="276" w:lineRule="auto"/>
         <w:ind w:left="720" w:hanging="360"/>
         <w:rPr>
-          <w:rFonts w:ascii="Calibri" w:hAnsi="Calibri" w:cs="Calibri"/>
+          <w:rFonts w:cs="Calibri"/>
           <w:b/>
           <w:bCs/>
           <w:lang w:val="en"/>
@@ -4205,7 +4101,7 @@
       </w:pPr>
       <w:r>
         <w:rPr>
-          <w:rFonts w:ascii="Calibri" w:hAnsi="Calibri" w:cs="Calibri"/>
+          <w:rFonts w:cs="Calibri"/>
           <w:lang w:val="en"/>
         </w:rPr>
         <w:t>User selects "Private Message".</w:t>
@@ -4224,7 +4120,7 @@
         <w:spacing w:after="200" w:line="276" w:lineRule="auto"/>
         <w:ind w:left="720" w:hanging="360"/>
         <w:rPr>
-          <w:rFonts w:ascii="Calibri" w:hAnsi="Calibri" w:cs="Calibri"/>
+          <w:rFonts w:cs="Calibri"/>
           <w:b/>
           <w:bCs/>
           <w:lang w:val="en"/>
@@ -4232,7 +4128,7 @@
       </w:pPr>
       <w:r>
         <w:rPr>
-          <w:rFonts w:ascii="Calibri" w:hAnsi="Calibri" w:cs="Calibri"/>
+          <w:rFonts w:cs="Calibri"/>
           <w:lang w:val="en"/>
         </w:rPr>
         <w:t>New chat window is created.</w:t>
@@ -4251,7 +4147,7 @@
         <w:spacing w:after="200" w:line="276" w:lineRule="auto"/>
         <w:ind w:left="720" w:hanging="360"/>
         <w:rPr>
-          <w:rFonts w:ascii="Calibri" w:hAnsi="Calibri" w:cs="Calibri"/>
+          <w:rFonts w:cs="Calibri"/>
           <w:b/>
           <w:bCs/>
           <w:lang w:val="en"/>
@@ -4259,7 +4155,7 @@
       </w:pPr>
       <w:r>
         <w:rPr>
-          <w:rFonts w:ascii="Calibri" w:hAnsi="Calibri" w:cs="Calibri"/>
+          <w:rFonts w:cs="Calibri"/>
           <w:lang w:val="en"/>
         </w:rPr>
         <w:t>User types a message into the text field under private chat.</w:t>
@@ -4278,7 +4174,7 @@
         <w:spacing w:after="200" w:line="276" w:lineRule="auto"/>
         <w:ind w:left="720" w:hanging="360"/>
         <w:rPr>
-          <w:rFonts w:ascii="Calibri" w:hAnsi="Calibri" w:cs="Calibri"/>
+          <w:rFonts w:cs="Calibri"/>
           <w:b/>
           <w:bCs/>
           <w:lang w:val="en"/>
@@ -4286,7 +4182,7 @@
       </w:pPr>
       <w:r>
         <w:rPr>
-          <w:rFonts w:ascii="Calibri" w:hAnsi="Calibri" w:cs="Calibri"/>
+          <w:rFonts w:cs="Calibri"/>
           <w:lang w:val="en"/>
         </w:rPr>
         <w:t>User presses "Send".</w:t>
@@ -4305,13 +4201,13 @@
         <w:spacing w:after="200" w:line="276" w:lineRule="auto"/>
         <w:ind w:left="720" w:hanging="360"/>
         <w:rPr>
-          <w:rFonts w:ascii="Calibri" w:hAnsi="Calibri" w:cs="Calibri"/>
-          <w:lang w:val="en"/>
-        </w:rPr>
-      </w:pPr>
-      <w:r>
-        <w:rPr>
-          <w:rFonts w:ascii="Calibri" w:hAnsi="Calibri" w:cs="Calibri"/>
+          <w:rFonts w:cs="Calibri"/>
+          <w:lang w:val="en"/>
+        </w:rPr>
+      </w:pPr>
+      <w:r>
+        <w:rPr>
+          <w:rFonts w:cs="Calibri"/>
           <w:lang w:val="en"/>
         </w:rPr>
         <w:t>Message is sent to other user from friends list.</w:t>
@@ -4325,7 +4221,7 @@
         <w:adjustRightInd w:val="0"/>
         <w:spacing w:after="200" w:line="276" w:lineRule="auto"/>
         <w:rPr>
-          <w:rFonts w:ascii="Calibri" w:hAnsi="Calibri" w:cs="Calibri"/>
+          <w:rFonts w:cs="Calibri"/>
           <w:b/>
           <w:bCs/>
           <w:lang w:val="en"/>
@@ -4333,7 +4229,7 @@
       </w:pPr>
       <w:r>
         <w:rPr>
-          <w:rFonts w:ascii="Calibri" w:hAnsi="Calibri" w:cs="Calibri"/>
+          <w:rFonts w:cs="Calibri"/>
           <w:b/>
           <w:bCs/>
           <w:lang w:val="en"/>
@@ -4354,7 +4250,7 @@
         <w:spacing w:after="200" w:line="276" w:lineRule="auto"/>
         <w:ind w:left="720" w:hanging="360"/>
         <w:rPr>
-          <w:rFonts w:ascii="Calibri" w:hAnsi="Calibri" w:cs="Calibri"/>
+          <w:rFonts w:cs="Calibri"/>
           <w:b/>
           <w:bCs/>
           <w:lang w:val="en"/>
@@ -4362,7 +4258,7 @@
       </w:pPr>
       <w:r>
         <w:rPr>
-          <w:rFonts w:ascii="Calibri" w:hAnsi="Calibri" w:cs="Calibri"/>
+          <w:rFonts w:cs="Calibri"/>
           <w:lang w:val="en"/>
         </w:rPr>
         <w:t>User presses "Send".</w:t>
@@ -4381,7 +4277,7 @@
         <w:spacing w:after="200" w:line="276" w:lineRule="auto"/>
         <w:ind w:left="1080" w:hanging="360"/>
         <w:rPr>
-          <w:rFonts w:ascii="Calibri" w:hAnsi="Calibri" w:cs="Calibri"/>
+          <w:rFonts w:cs="Calibri"/>
           <w:b/>
           <w:bCs/>
           <w:lang w:val="en"/>
@@ -4389,7 +4285,7 @@
       </w:pPr>
       <w:r>
         <w:rPr>
-          <w:rFonts w:ascii="Calibri" w:hAnsi="Calibri" w:cs="Calibri"/>
+          <w:rFonts w:cs="Calibri"/>
           <w:lang w:val="en"/>
         </w:rPr>
         <w:t>Request Denied: Other User is offline.</w:t>
@@ -4408,7 +4304,7 @@
         <w:spacing w:after="200" w:line="276" w:lineRule="auto"/>
         <w:ind w:left="720" w:hanging="360"/>
         <w:rPr>
-          <w:rFonts w:ascii="Calibri" w:hAnsi="Calibri" w:cs="Calibri"/>
+          <w:rFonts w:cs="Calibri"/>
           <w:b/>
           <w:bCs/>
           <w:lang w:val="en"/>
@@ -4416,7 +4312,7 @@
       </w:pPr>
       <w:r>
         <w:rPr>
-          <w:rFonts w:ascii="Calibri" w:hAnsi="Calibri" w:cs="Calibri"/>
+          <w:rFonts w:cs="Calibri"/>
           <w:lang w:val="en"/>
         </w:rPr>
         <w:t>New chat window is created.</w:t>
@@ -4435,7 +4331,7 @@
         <w:spacing w:after="200" w:line="276" w:lineRule="auto"/>
         <w:ind w:left="1080" w:hanging="360"/>
         <w:rPr>
-          <w:rFonts w:ascii="Calibri" w:hAnsi="Calibri" w:cs="Calibri"/>
+          <w:rFonts w:cs="Calibri"/>
           <w:b/>
           <w:bCs/>
           <w:lang w:val="en"/>
@@ -4443,7 +4339,7 @@
       </w:pPr>
       <w:r>
         <w:rPr>
-          <w:rFonts w:ascii="Calibri" w:hAnsi="Calibri" w:cs="Calibri"/>
+          <w:rFonts w:cs="Calibri"/>
           <w:lang w:val="en"/>
         </w:rPr>
         <w:t>If previous messages were sent between users, populate chat window with past messages</w:t>
@@ -4457,7 +4353,7 @@
         <w:adjustRightInd w:val="0"/>
         <w:spacing w:after="200" w:line="276" w:lineRule="auto"/>
         <w:rPr>
-          <w:rFonts w:ascii="Calibri" w:hAnsi="Calibri" w:cs="Calibri"/>
+          <w:rFonts w:cs="Calibri"/>
           <w:b/>
           <w:bCs/>
           <w:lang w:val="en"/>
@@ -4465,7 +4361,7 @@
       </w:pPr>
       <w:r>
         <w:rPr>
-          <w:rFonts w:ascii="Calibri" w:hAnsi="Calibri" w:cs="Calibri"/>
+          <w:rFonts w:cs="Calibri"/>
           <w:b/>
           <w:bCs/>
           <w:lang w:val="en"/>
@@ -4486,13 +4382,13 @@
         <w:spacing w:after="200" w:line="276" w:lineRule="auto"/>
         <w:ind w:left="720" w:hanging="360"/>
         <w:rPr>
-          <w:rFonts w:ascii="Calibri" w:hAnsi="Calibri" w:cs="Calibri"/>
-          <w:lang w:val="en"/>
-        </w:rPr>
-      </w:pPr>
-      <w:r>
-        <w:rPr>
-          <w:rFonts w:ascii="Calibri" w:hAnsi="Calibri" w:cs="Calibri"/>
+          <w:rFonts w:cs="Calibri"/>
+          <w:lang w:val="en"/>
+        </w:rPr>
+      </w:pPr>
+      <w:r>
+        <w:rPr>
+          <w:rFonts w:cs="Calibri"/>
           <w:lang w:val="en"/>
         </w:rPr>
         <w:t>User’s message sent to other user from friends list.</w:t>
@@ -4507,20 +4403,20 @@
         <w:spacing w:after="200" w:line="276" w:lineRule="auto"/>
         <w:ind w:left="360"/>
         <w:rPr>
-          <w:rFonts w:ascii="Calibri" w:hAnsi="Calibri" w:cs="Calibri"/>
-          <w:lang w:val="en"/>
-        </w:rPr>
-      </w:pPr>
-      <w:r>
-        <w:rPr>
-          <w:rFonts w:ascii="Calibri" w:hAnsi="Calibri" w:cs="Calibri"/>
+          <w:rFonts w:cs="Calibri"/>
+          <w:lang w:val="en"/>
+        </w:rPr>
+      </w:pPr>
+      <w:r>
+        <w:rPr>
+          <w:rFonts w:cs="Calibri"/>
           <w:lang w:val="en"/>
         </w:rPr>
         <w:t>Non Functional Requirement: Performance</w:t>
       </w:r>
       <w:r>
         <w:rPr>
-          <w:rFonts w:ascii="Calibri" w:hAnsi="Calibri" w:cs="Calibri"/>
+          <w:rFonts w:cs="Calibri"/>
           <w:lang w:val="en"/>
         </w:rPr>
         <w:br/>
@@ -4530,13 +4426,13 @@
     <w:p>
       <w:pPr>
         <w:rPr>
-          <w:rFonts w:ascii="Calibri" w:hAnsi="Calibri" w:cs="Calibri"/>
-          <w:lang w:val="en"/>
-        </w:rPr>
-      </w:pPr>
-      <w:r>
-        <w:rPr>
-          <w:rFonts w:ascii="Calibri" w:hAnsi="Calibri" w:cs="Calibri"/>
+          <w:rFonts w:cs="Calibri"/>
+          <w:lang w:val="en"/>
+        </w:rPr>
+      </w:pPr>
+      <w:r>
+        <w:rPr>
+          <w:rFonts w:cs="Calibri"/>
           <w:lang w:val="en"/>
         </w:rPr>
         <w:br w:type="page"/>
@@ -4550,13 +4446,13 @@
         <w:adjustRightInd w:val="0"/>
         <w:spacing w:after="200" w:line="276" w:lineRule="auto"/>
         <w:rPr>
-          <w:rFonts w:ascii="Calibri" w:hAnsi="Calibri" w:cs="Calibri"/>
-          <w:lang w:val="en"/>
-        </w:rPr>
-      </w:pPr>
-      <w:r>
-        <w:rPr>
-          <w:rFonts w:ascii="Calibri" w:hAnsi="Calibri" w:cs="Calibri"/>
+          <w:rFonts w:cs="Calibri"/>
+          <w:lang w:val="en"/>
+        </w:rPr>
+      </w:pPr>
+      <w:r>
+        <w:rPr>
+          <w:rFonts w:cs="Calibri"/>
           <w:b/>
           <w:bCs/>
           <w:lang w:val="en"/>
@@ -4566,7 +4462,7 @@
       </w:r>
       <w:r>
         <w:rPr>
-          <w:rFonts w:ascii="Calibri" w:hAnsi="Calibri" w:cs="Calibri"/>
+          <w:rFonts w:cs="Calibri"/>
           <w:b/>
           <w:bCs/>
           <w:lang w:val="en"/>
@@ -4575,7 +4471,7 @@
       </w:r>
       <w:r>
         <w:rPr>
-          <w:rFonts w:ascii="Calibri" w:hAnsi="Calibri" w:cs="Calibri"/>
+          <w:rFonts w:cs="Calibri"/>
           <w:lang w:val="en"/>
         </w:rPr>
         <w:t xml:space="preserve"> Chat in lobby</w:t>
@@ -4589,13 +4485,13 @@
         <w:adjustRightInd w:val="0"/>
         <w:spacing w:after="200" w:line="276" w:lineRule="auto"/>
         <w:rPr>
-          <w:rFonts w:ascii="Calibri" w:hAnsi="Calibri" w:cs="Calibri"/>
-          <w:lang w:val="en"/>
-        </w:rPr>
-      </w:pPr>
-      <w:r>
-        <w:rPr>
-          <w:rFonts w:ascii="Calibri" w:hAnsi="Calibri" w:cs="Calibri"/>
+          <w:rFonts w:cs="Calibri"/>
+          <w:lang w:val="en"/>
+        </w:rPr>
+      </w:pPr>
+      <w:r>
+        <w:rPr>
+          <w:rFonts w:cs="Calibri"/>
           <w:b/>
           <w:bCs/>
           <w:lang w:val="en"/>
@@ -4604,7 +4500,7 @@
       </w:r>
       <w:r>
         <w:rPr>
-          <w:rFonts w:ascii="Calibri" w:hAnsi="Calibri" w:cs="Calibri"/>
+          <w:rFonts w:cs="Calibri"/>
           <w:lang w:val="en"/>
         </w:rPr>
         <w:t xml:space="preserve"> A user sends a message to all users in game lobby</w:t>
@@ -4618,13 +4514,13 @@
         <w:adjustRightInd w:val="0"/>
         <w:spacing w:after="200" w:line="276" w:lineRule="auto"/>
         <w:rPr>
-          <w:rFonts w:ascii="Calibri" w:hAnsi="Calibri" w:cs="Calibri"/>
-          <w:lang w:val="en"/>
-        </w:rPr>
-      </w:pPr>
-      <w:r>
-        <w:rPr>
-          <w:rFonts w:ascii="Calibri" w:hAnsi="Calibri" w:cs="Calibri"/>
+          <w:rFonts w:cs="Calibri"/>
+          <w:lang w:val="en"/>
+        </w:rPr>
+      </w:pPr>
+      <w:r>
+        <w:rPr>
+          <w:rFonts w:cs="Calibri"/>
           <w:b/>
           <w:bCs/>
           <w:lang w:val="en"/>
@@ -4633,7 +4529,7 @@
       </w:r>
       <w:r>
         <w:rPr>
-          <w:rFonts w:ascii="Calibri" w:hAnsi="Calibri" w:cs="Calibri"/>
+          <w:rFonts w:cs="Calibri"/>
           <w:lang w:val="en"/>
         </w:rPr>
         <w:t>User</w:t>
@@ -4647,13 +4543,13 @@
         <w:adjustRightInd w:val="0"/>
         <w:spacing w:after="200" w:line="276" w:lineRule="auto"/>
         <w:rPr>
-          <w:rFonts w:ascii="Calibri" w:hAnsi="Calibri" w:cs="Calibri"/>
-          <w:lang w:val="en"/>
-        </w:rPr>
-      </w:pPr>
-      <w:r>
-        <w:rPr>
-          <w:rFonts w:ascii="Calibri" w:hAnsi="Calibri" w:cs="Calibri"/>
+          <w:rFonts w:cs="Calibri"/>
+          <w:lang w:val="en"/>
+        </w:rPr>
+      </w:pPr>
+      <w:r>
+        <w:rPr>
+          <w:rFonts w:cs="Calibri"/>
           <w:b/>
           <w:bCs/>
           <w:lang w:val="en"/>
@@ -4674,13 +4570,13 @@
         <w:spacing w:after="200" w:line="276" w:lineRule="auto"/>
         <w:ind w:left="720" w:hanging="360"/>
         <w:rPr>
-          <w:rFonts w:ascii="Calibri" w:hAnsi="Calibri" w:cs="Calibri"/>
-          <w:lang w:val="en"/>
-        </w:rPr>
-      </w:pPr>
-      <w:r>
-        <w:rPr>
-          <w:rFonts w:ascii="Calibri" w:hAnsi="Calibri" w:cs="Calibri"/>
+          <w:rFonts w:cs="Calibri"/>
+          <w:lang w:val="en"/>
+        </w:rPr>
+      </w:pPr>
+      <w:r>
+        <w:rPr>
+          <w:rFonts w:cs="Calibri"/>
           <w:lang w:val="en"/>
         </w:rPr>
         <w:t>User is logged in.</w:t>
@@ -4699,13 +4595,13 @@
         <w:spacing w:after="200" w:line="276" w:lineRule="auto"/>
         <w:ind w:left="720" w:hanging="360"/>
         <w:rPr>
-          <w:rFonts w:ascii="Calibri" w:hAnsi="Calibri" w:cs="Calibri"/>
-          <w:lang w:val="en"/>
-        </w:rPr>
-      </w:pPr>
-      <w:r>
-        <w:rPr>
-          <w:rFonts w:ascii="Calibri" w:hAnsi="Calibri" w:cs="Calibri"/>
+          <w:rFonts w:cs="Calibri"/>
+          <w:lang w:val="en"/>
+        </w:rPr>
+      </w:pPr>
+      <w:r>
+        <w:rPr>
+          <w:rFonts w:cs="Calibri"/>
           <w:lang w:val="en"/>
         </w:rPr>
         <w:t>User is in a game lobby.</w:t>
@@ -4719,13 +4615,13 @@
         <w:adjustRightInd w:val="0"/>
         <w:spacing w:after="200" w:line="276" w:lineRule="auto"/>
         <w:rPr>
-          <w:rFonts w:ascii="Calibri" w:hAnsi="Calibri" w:cs="Calibri"/>
-          <w:lang w:val="en"/>
-        </w:rPr>
-      </w:pPr>
-      <w:r>
-        <w:rPr>
-          <w:rFonts w:ascii="Calibri" w:hAnsi="Calibri" w:cs="Calibri"/>
+          <w:rFonts w:cs="Calibri"/>
+          <w:lang w:val="en"/>
+        </w:rPr>
+      </w:pPr>
+      <w:r>
+        <w:rPr>
+          <w:rFonts w:cs="Calibri"/>
           <w:b/>
           <w:bCs/>
           <w:lang w:val="en"/>
@@ -4734,7 +4630,7 @@
       </w:r>
       <w:r>
         <w:rPr>
-          <w:rFonts w:ascii="Calibri" w:hAnsi="Calibri" w:cs="Calibri"/>
+          <w:rFonts w:cs="Calibri"/>
           <w:lang w:val="en"/>
         </w:rPr>
         <w:t xml:space="preserve"> </w:t>
@@ -4753,13 +4649,13 @@
         <w:spacing w:after="200" w:line="276" w:lineRule="auto"/>
         <w:ind w:left="720" w:hanging="360"/>
         <w:rPr>
-          <w:rFonts w:ascii="Calibri" w:hAnsi="Calibri" w:cs="Calibri"/>
-          <w:lang w:val="en"/>
-        </w:rPr>
-      </w:pPr>
-      <w:r>
-        <w:rPr>
-          <w:rFonts w:ascii="Calibri" w:hAnsi="Calibri" w:cs="Calibri"/>
+          <w:rFonts w:cs="Calibri"/>
+          <w:lang w:val="en"/>
+        </w:rPr>
+      </w:pPr>
+      <w:r>
+        <w:rPr>
+          <w:rFonts w:cs="Calibri"/>
           <w:lang w:val="en"/>
         </w:rPr>
         <w:t>User types a message into the text field under lobby chat.</w:t>
@@ -4778,13 +4674,13 @@
         <w:spacing w:after="200" w:line="276" w:lineRule="auto"/>
         <w:ind w:left="720" w:hanging="360"/>
         <w:rPr>
-          <w:rFonts w:ascii="Calibri" w:hAnsi="Calibri" w:cs="Calibri"/>
-          <w:lang w:val="en"/>
-        </w:rPr>
-      </w:pPr>
-      <w:r>
-        <w:rPr>
-          <w:rFonts w:ascii="Calibri" w:hAnsi="Calibri" w:cs="Calibri"/>
+          <w:rFonts w:cs="Calibri"/>
+          <w:lang w:val="en"/>
+        </w:rPr>
+      </w:pPr>
+      <w:r>
+        <w:rPr>
+          <w:rFonts w:cs="Calibri"/>
           <w:lang w:val="en"/>
         </w:rPr>
         <w:t>User presses "Send".</w:t>
@@ -4803,13 +4699,13 @@
         <w:spacing w:after="200" w:line="276" w:lineRule="auto"/>
         <w:ind w:left="720" w:hanging="360"/>
         <w:rPr>
-          <w:rFonts w:ascii="Calibri" w:hAnsi="Calibri" w:cs="Calibri"/>
-          <w:lang w:val="en"/>
-        </w:rPr>
-      </w:pPr>
-      <w:r>
-        <w:rPr>
-          <w:rFonts w:ascii="Calibri" w:hAnsi="Calibri" w:cs="Calibri"/>
+          <w:rFonts w:cs="Calibri"/>
+          <w:lang w:val="en"/>
+        </w:rPr>
+      </w:pPr>
+      <w:r>
+        <w:rPr>
+          <w:rFonts w:cs="Calibri"/>
           <w:lang w:val="en"/>
         </w:rPr>
         <w:t>The Message is send to the lobby chat room.</w:t>
@@ -4823,13 +4719,13 @@
         <w:adjustRightInd w:val="0"/>
         <w:spacing w:after="200" w:line="276" w:lineRule="auto"/>
         <w:rPr>
-          <w:rFonts w:ascii="Calibri" w:hAnsi="Calibri" w:cs="Calibri"/>
-          <w:lang w:val="en"/>
-        </w:rPr>
-      </w:pPr>
-      <w:r>
-        <w:rPr>
-          <w:rFonts w:ascii="Calibri" w:hAnsi="Calibri" w:cs="Calibri"/>
+          <w:rFonts w:cs="Calibri"/>
+          <w:lang w:val="en"/>
+        </w:rPr>
+      </w:pPr>
+      <w:r>
+        <w:rPr>
+          <w:rFonts w:cs="Calibri"/>
           <w:b/>
           <w:bCs/>
           <w:lang w:val="en"/>
@@ -4853,13 +4749,13 @@
         <w:spacing w:after="200" w:line="276" w:lineRule="auto"/>
         <w:ind w:left="720" w:hanging="360"/>
         <w:rPr>
-          <w:rFonts w:ascii="Calibri" w:hAnsi="Calibri" w:cs="Calibri"/>
-          <w:lang w:val="en"/>
-        </w:rPr>
-      </w:pPr>
-      <w:r>
-        <w:rPr>
-          <w:rFonts w:ascii="Calibri" w:hAnsi="Calibri" w:cs="Calibri"/>
+          <w:rFonts w:cs="Calibri"/>
+          <w:lang w:val="en"/>
+        </w:rPr>
+      </w:pPr>
+      <w:r>
+        <w:rPr>
+          <w:rFonts w:cs="Calibri"/>
           <w:lang w:val="en"/>
         </w:rPr>
         <w:t>User types a message into the text field under lobby chat.</w:t>
@@ -4878,13 +4774,13 @@
         <w:spacing w:after="200" w:line="276" w:lineRule="auto"/>
         <w:ind w:left="720" w:hanging="360"/>
         <w:rPr>
-          <w:rFonts w:ascii="Calibri" w:hAnsi="Calibri" w:cs="Calibri"/>
-          <w:lang w:val="en"/>
-        </w:rPr>
-      </w:pPr>
-      <w:r>
-        <w:rPr>
-          <w:rFonts w:ascii="Calibri" w:hAnsi="Calibri" w:cs="Calibri"/>
+          <w:rFonts w:cs="Calibri"/>
+          <w:lang w:val="en"/>
+        </w:rPr>
+      </w:pPr>
+      <w:r>
+        <w:rPr>
+          <w:rFonts w:cs="Calibri"/>
           <w:lang w:val="en"/>
         </w:rPr>
         <w:t>Request denied: Cannot connect to chat.</w:t>
@@ -4898,13 +4794,13 @@
         <w:adjustRightInd w:val="0"/>
         <w:spacing w:after="200" w:line="276" w:lineRule="auto"/>
         <w:rPr>
-          <w:rFonts w:ascii="Calibri" w:hAnsi="Calibri" w:cs="Calibri"/>
-          <w:lang w:val="en"/>
-        </w:rPr>
-      </w:pPr>
-      <w:r>
-        <w:rPr>
-          <w:rFonts w:ascii="Calibri" w:hAnsi="Calibri" w:cs="Calibri"/>
+          <w:rFonts w:cs="Calibri"/>
+          <w:lang w:val="en"/>
+        </w:rPr>
+      </w:pPr>
+      <w:r>
+        <w:rPr>
+          <w:rFonts w:cs="Calibri"/>
           <w:b/>
           <w:bCs/>
           <w:lang w:val="en"/>
@@ -4925,13 +4821,13 @@
         <w:spacing w:after="200" w:line="276" w:lineRule="auto"/>
         <w:ind w:left="720" w:hanging="360"/>
         <w:rPr>
-          <w:rFonts w:ascii="Calibri" w:hAnsi="Calibri" w:cs="Calibri"/>
-          <w:lang w:val="en"/>
-        </w:rPr>
-      </w:pPr>
-      <w:r>
-        <w:rPr>
-          <w:rFonts w:ascii="Calibri" w:hAnsi="Calibri" w:cs="Calibri"/>
+          <w:rFonts w:cs="Calibri"/>
+          <w:lang w:val="en"/>
+        </w:rPr>
+      </w:pPr>
+      <w:r>
+        <w:rPr>
+          <w:rFonts w:cs="Calibri"/>
           <w:lang w:val="en"/>
         </w:rPr>
         <w:t>User's message is added to the lobby chat log.</w:t>
@@ -4946,20 +4842,20 @@
         <w:spacing w:after="200" w:line="276" w:lineRule="auto"/>
         <w:ind w:left="360"/>
         <w:rPr>
-          <w:rFonts w:ascii="Calibri" w:hAnsi="Calibri" w:cs="Calibri"/>
-          <w:lang w:val="en"/>
-        </w:rPr>
-      </w:pPr>
-      <w:r>
-        <w:rPr>
-          <w:rFonts w:ascii="Calibri" w:hAnsi="Calibri" w:cs="Calibri"/>
+          <w:rFonts w:cs="Calibri"/>
+          <w:lang w:val="en"/>
+        </w:rPr>
+      </w:pPr>
+      <w:r>
+        <w:rPr>
+          <w:rFonts w:cs="Calibri"/>
           <w:lang w:val="en"/>
         </w:rPr>
         <w:t>Non Functional Requirement: Performance</w:t>
       </w:r>
       <w:r>
         <w:rPr>
-          <w:rFonts w:ascii="Calibri" w:hAnsi="Calibri" w:cs="Calibri"/>
+          <w:rFonts w:cs="Calibri"/>
           <w:lang w:val="en"/>
         </w:rPr>
         <w:br/>
@@ -5057,16 +4953,8 @@
               <w:rPr>
                 <w:rFonts w:cstheme="minorHAnsi"/>
               </w:rPr>
-              <w:t xml:space="preserve">View </w:t>
-            </w:r>
-            <w:proofErr w:type="spellStart"/>
-            <w:r>
-              <w:rPr>
-                <w:rFonts w:cstheme="minorHAnsi"/>
-              </w:rPr>
-              <w:t>Leaderboards</w:t>
-            </w:r>
-            <w:proofErr w:type="spellEnd"/>
+              <w:t>View Leaderboards</w:t>
+            </w:r>
           </w:p>
         </w:tc>
       </w:tr>
@@ -5120,21 +5008,7 @@
               <w:rPr>
                 <w:rFonts w:cstheme="minorHAnsi"/>
               </w:rPr>
-              <w:t xml:space="preserve">The </w:t>
-            </w:r>
-            <w:proofErr w:type="spellStart"/>
-            <w:r>
-              <w:rPr>
-                <w:rFonts w:cstheme="minorHAnsi"/>
-              </w:rPr>
-              <w:t>leaderboards</w:t>
-            </w:r>
-            <w:proofErr w:type="spellEnd"/>
-            <w:r>
-              <w:rPr>
-                <w:rFonts w:cstheme="minorHAnsi"/>
-              </w:rPr>
-              <w:t xml:space="preserve"> are displayed to the user in another window</w:t>
+              <w:t>The leaderboards are displayed to the user in another window</w:t>
             </w:r>
           </w:p>
         </w:tc>
@@ -5305,21 +5179,7 @@
               <w:rPr>
                 <w:rFonts w:cstheme="minorHAnsi"/>
               </w:rPr>
-              <w:t xml:space="preserve">The </w:t>
-            </w:r>
-            <w:proofErr w:type="spellStart"/>
-            <w:r>
-              <w:rPr>
-                <w:rFonts w:cstheme="minorHAnsi"/>
-              </w:rPr>
-              <w:t>leaderboards</w:t>
-            </w:r>
-            <w:proofErr w:type="spellEnd"/>
-            <w:r>
-              <w:rPr>
-                <w:rFonts w:cstheme="minorHAnsi"/>
-              </w:rPr>
-              <w:t xml:space="preserve"> are displayed</w:t>
+              <w:t>The leaderboards are displayed</w:t>
             </w:r>
           </w:p>
         </w:tc>
@@ -5378,21 +5238,7 @@
               <w:rPr>
                 <w:rFonts w:cstheme="minorHAnsi"/>
               </w:rPr>
-              <w:t xml:space="preserve">The </w:t>
-            </w:r>
-            <w:proofErr w:type="spellStart"/>
-            <w:r>
-              <w:rPr>
-                <w:rFonts w:cstheme="minorHAnsi"/>
-              </w:rPr>
-              <w:t>leaderboards</w:t>
-            </w:r>
-            <w:proofErr w:type="spellEnd"/>
-            <w:r>
-              <w:rPr>
-                <w:rFonts w:cstheme="minorHAnsi"/>
-              </w:rPr>
-              <w:t xml:space="preserve"> are not displayed</w:t>
+              <w:t>The leaderboards are not displayed</w:t>
             </w:r>
           </w:p>
         </w:tc>
@@ -5506,19 +5352,11 @@
                 <w:rFonts w:cstheme="minorHAnsi"/>
               </w:rPr>
             </w:pPr>
-            <w:proofErr w:type="spellStart"/>
-            <w:r>
-              <w:rPr>
-                <w:rFonts w:cstheme="minorHAnsi"/>
-              </w:rPr>
-              <w:t>ViewLeaderboards</w:t>
-            </w:r>
-            <w:proofErr w:type="spellEnd"/>
-            <w:r>
-              <w:rPr>
-                <w:rFonts w:cstheme="minorHAnsi"/>
-              </w:rPr>
-              <w:t xml:space="preserve"> request comes in</w:t>
+            <w:r>
+              <w:rPr>
+                <w:rFonts w:cstheme="minorHAnsi"/>
+              </w:rPr>
+              <w:t>ViewLeaderboards request comes in</w:t>
             </w:r>
           </w:p>
         </w:tc>
@@ -5684,21 +5522,7 @@
               <w:rPr>
                 <w:rFonts w:cstheme="minorHAnsi"/>
               </w:rPr>
-              <w:t xml:space="preserve">User selects View </w:t>
-            </w:r>
-            <w:proofErr w:type="spellStart"/>
-            <w:r>
-              <w:rPr>
-                <w:rFonts w:cstheme="minorHAnsi"/>
-              </w:rPr>
-              <w:t>Leaderboards</w:t>
-            </w:r>
-            <w:proofErr w:type="spellEnd"/>
-            <w:r>
-              <w:rPr>
-                <w:rFonts w:cstheme="minorHAnsi"/>
-              </w:rPr>
-              <w:t xml:space="preserve"> button</w:t>
+              <w:t>User selects View Leaderboards button</w:t>
             </w:r>
           </w:p>
         </w:tc>
@@ -5870,16 +5694,8 @@
               <w:rPr>
                 <w:rFonts w:cstheme="minorHAnsi"/>
               </w:rPr>
-              <w:t xml:space="preserve">User wants to view </w:t>
-            </w:r>
-            <w:proofErr w:type="spellStart"/>
-            <w:r>
-              <w:rPr>
-                <w:rFonts w:cstheme="minorHAnsi"/>
-              </w:rPr>
-              <w:t>leaderboards</w:t>
-            </w:r>
-            <w:proofErr w:type="spellEnd"/>
+              <w:t>User wants to view leaderboards</w:t>
+            </w:r>
             <w:r>
               <w:rPr>
                 <w:rFonts w:cstheme="minorHAnsi"/>
@@ -5928,14 +5744,7 @@
       </w:r>
       <w:r>
         <w:br/>
-      </w:r>
-      <w:proofErr w:type="gramStart"/>
-      <w:r>
-        <w:t>The</w:t>
-      </w:r>
-      <w:proofErr w:type="gramEnd"/>
-      <w:r>
-        <w:t xml:space="preserve"> UI should be easy to use for the intended user.</w:t>
+        <w:t>The UI should be easy to use for the intended user.</w:t>
       </w:r>
     </w:p>
     <w:p>
@@ -6067,21 +5876,7 @@
               <w:rPr>
                 <w:rFonts w:cstheme="minorHAnsi"/>
               </w:rPr>
-              <w:t xml:space="preserve">The </w:t>
-            </w:r>
-            <w:proofErr w:type="spellStart"/>
-            <w:r>
-              <w:rPr>
-                <w:rFonts w:cstheme="minorHAnsi"/>
-              </w:rPr>
-              <w:t>leaderboards</w:t>
-            </w:r>
-            <w:proofErr w:type="spellEnd"/>
-            <w:r>
-              <w:rPr>
-                <w:rFonts w:cstheme="minorHAnsi"/>
-              </w:rPr>
-              <w:t xml:space="preserve"> are displayed in a desired sorted order</w:t>
+              <w:t>The leaderboards are displayed in a desired sorted order</w:t>
             </w:r>
           </w:p>
         </w:tc>
@@ -6189,19 +5984,11 @@
                 <w:rFonts w:cstheme="minorHAnsi"/>
               </w:rPr>
             </w:pPr>
-            <w:proofErr w:type="spellStart"/>
-            <w:r>
-              <w:rPr>
-                <w:rFonts w:cstheme="minorHAnsi"/>
-              </w:rPr>
-              <w:t>Leaderboards</w:t>
-            </w:r>
-            <w:proofErr w:type="spellEnd"/>
-            <w:r>
-              <w:rPr>
-                <w:rFonts w:cstheme="minorHAnsi"/>
-              </w:rPr>
-              <w:t xml:space="preserve"> are currently displayed</w:t>
+            <w:r>
+              <w:rPr>
+                <w:rFonts w:cstheme="minorHAnsi"/>
+              </w:rPr>
+              <w:t>Leaderboards are currently displayed</w:t>
             </w:r>
           </w:p>
         </w:tc>
@@ -6433,19 +6220,11 @@
                 <w:rFonts w:cstheme="minorHAnsi"/>
               </w:rPr>
             </w:pPr>
-            <w:proofErr w:type="spellStart"/>
-            <w:r>
-              <w:rPr>
-                <w:rFonts w:cstheme="minorHAnsi"/>
-              </w:rPr>
-              <w:t>ChangeSortMethod</w:t>
-            </w:r>
-            <w:proofErr w:type="spellEnd"/>
-            <w:r>
-              <w:rPr>
-                <w:rFonts w:cstheme="minorHAnsi"/>
-              </w:rPr>
-              <w:t>(sort) request comes in</w:t>
+            <w:r>
+              <w:rPr>
+                <w:rFonts w:cstheme="minorHAnsi"/>
+              </w:rPr>
+              <w:t>ChangeSortMethod(sort) request comes in</w:t>
             </w:r>
           </w:p>
         </w:tc>
@@ -6611,16 +6390,8 @@
               <w:rPr>
                 <w:rFonts w:cstheme="minorHAnsi"/>
               </w:rPr>
-              <w:t xml:space="preserve">User selects the method in which to sort the </w:t>
-            </w:r>
-            <w:proofErr w:type="spellStart"/>
-            <w:r>
-              <w:rPr>
-                <w:rFonts w:cstheme="minorHAnsi"/>
-              </w:rPr>
-              <w:t>leaderboards</w:t>
-            </w:r>
-            <w:proofErr w:type="spellEnd"/>
+              <w:t>User selects the method in which to sort the leaderboards</w:t>
+            </w:r>
           </w:p>
         </w:tc>
       </w:tr>
@@ -6829,21 +6600,7 @@
               <w:rPr>
                 <w:rFonts w:cstheme="minorHAnsi"/>
               </w:rPr>
-              <w:t xml:space="preserve">The </w:t>
-            </w:r>
-            <w:proofErr w:type="spellStart"/>
-            <w:r>
-              <w:rPr>
-                <w:rFonts w:cstheme="minorHAnsi"/>
-              </w:rPr>
-              <w:t>leaderboards</w:t>
-            </w:r>
-            <w:proofErr w:type="spellEnd"/>
-            <w:r>
-              <w:rPr>
-                <w:rFonts w:cstheme="minorHAnsi"/>
-              </w:rPr>
-              <w:t xml:space="preserve"> are repopulated in the relevant order</w:t>
+              <w:t>The leaderboards are repopulated in the relevant order</w:t>
             </w:r>
           </w:p>
         </w:tc>
@@ -7206,21 +6963,7 @@
               <w:rPr>
                 <w:rFonts w:cstheme="minorHAnsi"/>
               </w:rPr>
-              <w:t xml:space="preserve">A filter is applied and the </w:t>
-            </w:r>
-            <w:proofErr w:type="spellStart"/>
-            <w:r>
-              <w:rPr>
-                <w:rFonts w:cstheme="minorHAnsi"/>
-              </w:rPr>
-              <w:t>leaderboards</w:t>
-            </w:r>
-            <w:proofErr w:type="spellEnd"/>
-            <w:r>
-              <w:rPr>
-                <w:rFonts w:cstheme="minorHAnsi"/>
-              </w:rPr>
-              <w:t xml:space="preserve"> are displayed taking into account the new filter</w:t>
+              <w:t>A filter is applied and the leaderboards are displayed taking into account the new filter</w:t>
             </w:r>
           </w:p>
         </w:tc>
@@ -7328,19 +7071,11 @@
                 <w:rFonts w:cstheme="minorHAnsi"/>
               </w:rPr>
             </w:pPr>
-            <w:proofErr w:type="spellStart"/>
-            <w:r>
-              <w:rPr>
-                <w:rFonts w:cstheme="minorHAnsi"/>
-              </w:rPr>
-              <w:t>Leaderboards</w:t>
-            </w:r>
-            <w:proofErr w:type="spellEnd"/>
-            <w:r>
-              <w:rPr>
-                <w:rFonts w:cstheme="minorHAnsi"/>
-              </w:rPr>
-              <w:t xml:space="preserve"> are currently displayed</w:t>
+            <w:r>
+              <w:rPr>
+                <w:rFonts w:cstheme="minorHAnsi"/>
+              </w:rPr>
+              <w:t>Leaderboards are currently displayed</w:t>
             </w:r>
           </w:p>
         </w:tc>
@@ -7395,19 +7130,11 @@
                 <w:rFonts w:cstheme="minorHAnsi"/>
               </w:rPr>
             </w:pPr>
-            <w:proofErr w:type="spellStart"/>
-            <w:r>
-              <w:rPr>
-                <w:rFonts w:cstheme="minorHAnsi"/>
-              </w:rPr>
-              <w:t>Leaderboards</w:t>
-            </w:r>
-            <w:proofErr w:type="spellEnd"/>
-            <w:r>
-              <w:rPr>
-                <w:rFonts w:cstheme="minorHAnsi"/>
-              </w:rPr>
-              <w:t xml:space="preserve"> are displayed in relation to the filter</w:t>
+            <w:r>
+              <w:rPr>
+                <w:rFonts w:cstheme="minorHAnsi"/>
+              </w:rPr>
+              <w:t>Leaderboards are displayed in relation to the filter</w:t>
             </w:r>
           </w:p>
         </w:tc>
@@ -7462,19 +7189,11 @@
                 <w:rFonts w:cstheme="minorHAnsi"/>
               </w:rPr>
             </w:pPr>
-            <w:proofErr w:type="spellStart"/>
-            <w:r>
-              <w:rPr>
-                <w:rFonts w:cstheme="minorHAnsi"/>
-              </w:rPr>
-              <w:t>Leaderboards</w:t>
-            </w:r>
-            <w:proofErr w:type="spellEnd"/>
-            <w:r>
-              <w:rPr>
-                <w:rFonts w:cstheme="minorHAnsi"/>
-              </w:rPr>
-              <w:t xml:space="preserve"> are not filtered correctly</w:t>
+            <w:r>
+              <w:rPr>
+                <w:rFonts w:cstheme="minorHAnsi"/>
+              </w:rPr>
+              <w:t>Leaderboards are not filtered correctly</w:t>
             </w:r>
           </w:p>
         </w:tc>
@@ -7588,19 +7307,11 @@
                 <w:rFonts w:cstheme="minorHAnsi"/>
               </w:rPr>
             </w:pPr>
-            <w:proofErr w:type="spellStart"/>
-            <w:r>
-              <w:rPr>
-                <w:rFonts w:cstheme="minorHAnsi"/>
-              </w:rPr>
-              <w:t>ChangeFilter</w:t>
-            </w:r>
-            <w:proofErr w:type="spellEnd"/>
-            <w:r>
-              <w:rPr>
-                <w:rFonts w:cstheme="minorHAnsi"/>
-              </w:rPr>
-              <w:t xml:space="preserve"> request comes in</w:t>
+            <w:r>
+              <w:rPr>
+                <w:rFonts w:cstheme="minorHAnsi"/>
+              </w:rPr>
+              <w:t>ChangeFilter request comes in</w:t>
             </w:r>
           </w:p>
         </w:tc>
@@ -8047,21 +7758,7 @@
               <w:rPr>
                 <w:rFonts w:cstheme="minorHAnsi"/>
               </w:rPr>
-              <w:t xml:space="preserve">The </w:t>
-            </w:r>
-            <w:proofErr w:type="spellStart"/>
-            <w:r>
-              <w:rPr>
-                <w:rFonts w:cstheme="minorHAnsi"/>
-              </w:rPr>
-              <w:t>leaderboards</w:t>
-            </w:r>
-            <w:proofErr w:type="spellEnd"/>
-            <w:r>
-              <w:rPr>
-                <w:rFonts w:cstheme="minorHAnsi"/>
-              </w:rPr>
-              <w:t xml:space="preserve"> are repopulated taking to account the filter</w:t>
+              <w:t>The leaderboards are repopulated taking to account the filter</w:t>
             </w:r>
           </w:p>
         </w:tc>
@@ -8549,19 +8246,11 @@
                 <w:rFonts w:cstheme="minorHAnsi"/>
               </w:rPr>
             </w:pPr>
-            <w:proofErr w:type="spellStart"/>
-            <w:r>
-              <w:rPr>
-                <w:rFonts w:cstheme="minorHAnsi"/>
-              </w:rPr>
-              <w:t>AddFriend</w:t>
-            </w:r>
-            <w:proofErr w:type="spellEnd"/>
-            <w:r>
-              <w:rPr>
-                <w:rFonts w:cstheme="minorHAnsi"/>
-              </w:rPr>
-              <w:t xml:space="preserve"> request comes in</w:t>
+            <w:r>
+              <w:rPr>
+                <w:rFonts w:cstheme="minorHAnsi"/>
+              </w:rPr>
+              <w:t>AddFriend request comes in</w:t>
             </w:r>
           </w:p>
         </w:tc>
@@ -9590,19 +9279,11 @@
                 <w:rFonts w:cstheme="minorHAnsi"/>
               </w:rPr>
             </w:pPr>
-            <w:proofErr w:type="spellStart"/>
-            <w:r>
-              <w:rPr>
-                <w:rFonts w:cstheme="minorHAnsi"/>
-              </w:rPr>
-              <w:t>RemoveFriend</w:t>
-            </w:r>
-            <w:proofErr w:type="spellEnd"/>
-            <w:r>
-              <w:rPr>
-                <w:rFonts w:cstheme="minorHAnsi"/>
-              </w:rPr>
-              <w:t xml:space="preserve"> request comes in</w:t>
+            <w:r>
+              <w:rPr>
+                <w:rFonts w:cstheme="minorHAnsi"/>
+              </w:rPr>
+              <w:t>RemoveFriend request comes in</w:t>
             </w:r>
           </w:p>
         </w:tc>
@@ -10571,19 +10252,11 @@
                 <w:rFonts w:cstheme="minorHAnsi"/>
               </w:rPr>
             </w:pPr>
-            <w:proofErr w:type="spellStart"/>
-            <w:r>
-              <w:rPr>
-                <w:rFonts w:cstheme="minorHAnsi"/>
-              </w:rPr>
-              <w:t>InviteToGame</w:t>
-            </w:r>
-            <w:proofErr w:type="spellEnd"/>
-            <w:r>
-              <w:rPr>
-                <w:rFonts w:cstheme="minorHAnsi"/>
-              </w:rPr>
-              <w:t xml:space="preserve"> request comes in</w:t>
+            <w:r>
+              <w:rPr>
+                <w:rFonts w:cstheme="minorHAnsi"/>
+              </w:rPr>
+              <w:t>InviteToGame request comes in</w:t>
             </w:r>
           </w:p>
         </w:tc>
@@ -11695,19 +11368,11 @@
                 <w:rFonts w:cstheme="minorHAnsi"/>
               </w:rPr>
             </w:pPr>
-            <w:proofErr w:type="spellStart"/>
-            <w:r>
-              <w:rPr>
-                <w:rFonts w:cstheme="minorHAnsi"/>
-              </w:rPr>
-              <w:t>RespondToInvite</w:t>
-            </w:r>
-            <w:proofErr w:type="spellEnd"/>
-            <w:r>
-              <w:rPr>
-                <w:rFonts w:cstheme="minorHAnsi"/>
-              </w:rPr>
-              <w:t xml:space="preserve"> request comes in</w:t>
+            <w:r>
+              <w:rPr>
+                <w:rFonts w:cstheme="minorHAnsi"/>
+              </w:rPr>
+              <w:t>RespondToInvite request comes in</w:t>
             </w:r>
           </w:p>
         </w:tc>
@@ -12927,19 +12592,11 @@
                 <w:rFonts w:cstheme="minorHAnsi"/>
               </w:rPr>
             </w:pPr>
-            <w:proofErr w:type="spellStart"/>
-            <w:r>
-              <w:rPr>
-                <w:rFonts w:cstheme="minorHAnsi"/>
-              </w:rPr>
-              <w:t>AddNickname</w:t>
-            </w:r>
-            <w:proofErr w:type="spellEnd"/>
-            <w:r>
-              <w:rPr>
-                <w:rFonts w:cstheme="minorHAnsi"/>
-              </w:rPr>
-              <w:t xml:space="preserve"> request comes in</w:t>
+            <w:r>
+              <w:rPr>
+                <w:rFonts w:cstheme="minorHAnsi"/>
+              </w:rPr>
+              <w:t>AddNickname request comes in</w:t>
             </w:r>
           </w:p>
         </w:tc>
@@ -14067,19 +13724,11 @@
                 <w:rFonts w:cstheme="minorHAnsi"/>
               </w:rPr>
             </w:pPr>
-            <w:proofErr w:type="spellStart"/>
-            <w:r>
-              <w:rPr>
-                <w:rFonts w:cstheme="minorHAnsi"/>
-              </w:rPr>
-              <w:t>ViewFriends</w:t>
-            </w:r>
-            <w:proofErr w:type="spellEnd"/>
-            <w:r>
-              <w:rPr>
-                <w:rFonts w:cstheme="minorHAnsi"/>
-              </w:rPr>
-              <w:t xml:space="preserve"> request comes in</w:t>
+            <w:r>
+              <w:rPr>
+                <w:rFonts w:cstheme="minorHAnsi"/>
+              </w:rPr>
+              <w:t>ViewFriends request comes in</w:t>
             </w:r>
           </w:p>
         </w:tc>
@@ -15173,14 +14822,12 @@
             <w:pPr>
               <w:spacing w:before="120" w:after="120"/>
             </w:pPr>
-            <w:proofErr w:type="spellStart"/>
             <w:r>
               <w:t>Friend</w:t>
             </w:r>
             <w:r>
               <w:t>list</w:t>
             </w:r>
-            <w:proofErr w:type="spellEnd"/>
           </w:p>
         </w:tc>
         <w:tc>
@@ -15223,14 +14870,12 @@
             <w:pPr>
               <w:spacing w:before="120" w:after="120"/>
             </w:pPr>
-            <w:proofErr w:type="spellStart"/>
             <w:r>
               <w:t>Leader</w:t>
             </w:r>
             <w:r>
               <w:t>board</w:t>
             </w:r>
-            <w:proofErr w:type="spellEnd"/>
           </w:p>
         </w:tc>
         <w:tc>
@@ -15241,14 +14886,12 @@
             <w:pPr>
               <w:spacing w:before="120" w:after="120"/>
             </w:pPr>
-            <w:proofErr w:type="spellStart"/>
             <w:r>
               <w:t>Lobby</w:t>
             </w:r>
             <w:r>
               <w:t>list</w:t>
             </w:r>
-            <w:proofErr w:type="spellEnd"/>
           </w:p>
         </w:tc>
       </w:tr>
@@ -15511,11 +15154,9 @@
             <w:tcW w:w="2254" w:type="dxa"/>
           </w:tcPr>
           <w:p>
-            <w:proofErr w:type="spellStart"/>
             <w:r>
               <w:t>Leaderboard</w:t>
             </w:r>
-            <w:proofErr w:type="spellEnd"/>
           </w:p>
         </w:tc>
       </w:tr>
@@ -15525,11 +15166,9 @@
             <w:tcW w:w="2254" w:type="dxa"/>
           </w:tcPr>
           <w:p>
-            <w:proofErr w:type="spellStart"/>
             <w:r>
               <w:t>Lobbylist</w:t>
             </w:r>
-            <w:proofErr w:type="spellEnd"/>
           </w:p>
         </w:tc>
         <w:tc>
@@ -15537,11 +15176,9 @@
             <w:tcW w:w="2254" w:type="dxa"/>
           </w:tcPr>
           <w:p>
-            <w:proofErr w:type="spellStart"/>
             <w:r>
               <w:t>Friendlist</w:t>
             </w:r>
-            <w:proofErr w:type="spellEnd"/>
           </w:p>
         </w:tc>
         <w:tc>
@@ -15690,34 +15327,16 @@
         <w:pStyle w:val="Heading2"/>
         <w:spacing w:before="0"/>
       </w:pPr>
-      <w:proofErr w:type="spellStart"/>
       <w:r>
         <w:t>Leaderboard</w:t>
       </w:r>
-      <w:proofErr w:type="spellEnd"/>
     </w:p>
     <w:p>
       <w:pPr>
         <w:spacing w:after="0"/>
       </w:pPr>
       <w:r>
-        <w:t xml:space="preserve">The </w:t>
-      </w:r>
-      <w:proofErr w:type="spellStart"/>
-      <w:r>
-        <w:t>leaderboard</w:t>
-      </w:r>
-      <w:proofErr w:type="spellEnd"/>
-      <w:r>
-        <w:t xml:space="preserve"> encompasses all the data to be displayed on the </w:t>
-      </w:r>
-      <w:proofErr w:type="spellStart"/>
-      <w:r>
-        <w:t>leaderboard</w:t>
-      </w:r>
-      <w:proofErr w:type="spellEnd"/>
-      <w:r>
-        <w:t>, letting data displayed be sorted by various sorting methods.</w:t>
+        <w:t>The leaderboard encompasses all the data to be displayed on the leaderboard, letting data displayed be sorted by various sorting methods.</w:t>
       </w:r>
     </w:p>
     <w:p>
@@ -15730,23 +15349,16 @@
         <w:pStyle w:val="Heading2"/>
         <w:spacing w:before="0"/>
       </w:pPr>
-      <w:proofErr w:type="spellStart"/>
       <w:r>
         <w:t>Lobbylist</w:t>
       </w:r>
-      <w:proofErr w:type="spellEnd"/>
     </w:p>
     <w:p>
       <w:pPr>
         <w:spacing w:after="0"/>
       </w:pPr>
-      <w:proofErr w:type="spellStart"/>
-      <w:r>
-        <w:t>Lobbylist</w:t>
-      </w:r>
-      <w:proofErr w:type="spellEnd"/>
-      <w:r>
-        <w:t xml:space="preserve"> keeps track of all open connections, filtering out unavailable connections (already in game, etc.).</w:t>
+      <w:r>
+        <w:t>Lobbylist keeps track of all open connections, filtering out unavailable connections (already in game, etc.).</w:t>
       </w:r>
     </w:p>
     <w:p>
@@ -15759,24 +15371,17 @@
         <w:pStyle w:val="Heading2"/>
         <w:spacing w:before="0"/>
       </w:pPr>
-      <w:proofErr w:type="spellStart"/>
       <w:r>
         <w:lastRenderedPageBreak/>
         <w:t>Friendlist</w:t>
       </w:r>
-      <w:proofErr w:type="spellEnd"/>
     </w:p>
     <w:p>
       <w:pPr>
         <w:spacing w:after="0"/>
       </w:pPr>
-      <w:proofErr w:type="spellStart"/>
-      <w:r>
-        <w:t>Friendlist</w:t>
-      </w:r>
-      <w:proofErr w:type="spellEnd"/>
-      <w:r>
-        <w:t xml:space="preserve"> keeps track of all the added friends of the current user.</w:t>
+      <w:r>
+        <w:t>Friendlist keeps track of all the added friends of the current user.</w:t>
       </w:r>
     </w:p>
     <w:p>
@@ -16380,8 +15985,62 @@
       <w:tr>
         <w:tc>
           <w:tcPr>
+            <w:tcW w:w="4508" w:type="dxa"/>
+            <w:gridSpan w:val="2"/>
+            <w:vMerge w:val="restart"/>
+            <w:tcBorders>
+              <w:left w:val="nil"/>
+            </w:tcBorders>
+          </w:tcPr>
+          <w:p/>
+        </w:tc>
+        <w:tc>
+          <w:tcPr>
             <w:tcW w:w="2254" w:type="dxa"/>
           </w:tcPr>
+          <w:p>
+            <w:pPr>
+              <w:rPr>
+                <w:b/>
+              </w:rPr>
+            </w:pPr>
+            <w:r>
+              <w:rPr>
+                <w:b/>
+              </w:rPr>
+              <w:t>Total LOC</w:t>
+            </w:r>
+          </w:p>
+        </w:tc>
+        <w:tc>
+          <w:tcPr>
+            <w:tcW w:w="2254" w:type="dxa"/>
+          </w:tcPr>
+          <w:p>
+            <w:pPr>
+              <w:rPr>
+                <w:b/>
+              </w:rPr>
+            </w:pPr>
+            <w:r>
+              <w:rPr>
+                <w:b/>
+              </w:rPr>
+              <w:t>Author</w:t>
+            </w:r>
+          </w:p>
+        </w:tc>
+      </w:tr>
+      <w:tr>
+        <w:tc>
+          <w:tcPr>
+            <w:tcW w:w="4508" w:type="dxa"/>
+            <w:gridSpan w:val="2"/>
+            <w:vMerge/>
+            <w:tcBorders>
+              <w:left w:val="nil"/>
+            </w:tcBorders>
+          </w:tcPr>
           <w:p/>
         </w:tc>
         <w:tc>
@@ -16394,6 +16053,23 @@
           <w:tcPr>
             <w:tcW w:w="2254" w:type="dxa"/>
           </w:tcPr>
+          <w:p>
+            <w:r>
+              <w:t>Dean</w:t>
+            </w:r>
+          </w:p>
+        </w:tc>
+      </w:tr>
+      <w:tr>
+        <w:tc>
+          <w:tcPr>
+            <w:tcW w:w="4508" w:type="dxa"/>
+            <w:gridSpan w:val="2"/>
+            <w:vMerge/>
+            <w:tcBorders>
+              <w:left w:val="nil"/>
+            </w:tcBorders>
+          </w:tcPr>
           <w:p/>
         </w:tc>
         <w:tc>
@@ -16401,10 +16077,117 @@
             <w:tcW w:w="2254" w:type="dxa"/>
           </w:tcPr>
           <w:p/>
+        </w:tc>
+        <w:tc>
+          <w:tcPr>
+            <w:tcW w:w="2254" w:type="dxa"/>
+          </w:tcPr>
+          <w:p>
+            <w:r>
+              <w:t>Fergal</w:t>
+            </w:r>
+          </w:p>
+        </w:tc>
+      </w:tr>
+      <w:tr>
+        <w:tc>
+          <w:tcPr>
+            <w:tcW w:w="4508" w:type="dxa"/>
+            <w:gridSpan w:val="2"/>
+            <w:vMerge/>
+            <w:tcBorders>
+              <w:left w:val="nil"/>
+            </w:tcBorders>
+          </w:tcPr>
+          <w:p/>
+        </w:tc>
+        <w:tc>
+          <w:tcPr>
+            <w:tcW w:w="2254" w:type="dxa"/>
+          </w:tcPr>
+          <w:p/>
+        </w:tc>
+        <w:tc>
+          <w:tcPr>
+            <w:tcW w:w="2254" w:type="dxa"/>
+          </w:tcPr>
+          <w:p>
+            <w:r>
+              <w:t>Philip</w:t>
+            </w:r>
+          </w:p>
+        </w:tc>
+      </w:tr>
+      <w:tr>
+        <w:tc>
+          <w:tcPr>
+            <w:tcW w:w="4508" w:type="dxa"/>
+            <w:gridSpan w:val="2"/>
+            <w:vMerge/>
+            <w:tcBorders>
+              <w:left w:val="nil"/>
+            </w:tcBorders>
+          </w:tcPr>
+          <w:p/>
+        </w:tc>
+        <w:tc>
+          <w:tcPr>
+            <w:tcW w:w="2254" w:type="dxa"/>
+          </w:tcPr>
+          <w:p/>
+        </w:tc>
+        <w:tc>
+          <w:tcPr>
+            <w:tcW w:w="2254" w:type="dxa"/>
+          </w:tcPr>
+          <w:p>
+            <w:r>
+              <w:t>Pawel</w:t>
+            </w:r>
+          </w:p>
+        </w:tc>
+      </w:tr>
+      <w:tr>
+        <w:tc>
+          <w:tcPr>
+            <w:tcW w:w="4508" w:type="dxa"/>
+            <w:gridSpan w:val="2"/>
+            <w:vMerge/>
+            <w:tcBorders>
+              <w:left w:val="nil"/>
+              <w:bottom w:val="nil"/>
+            </w:tcBorders>
+          </w:tcPr>
+          <w:p/>
+        </w:tc>
+        <w:tc>
+          <w:tcPr>
+            <w:tcW w:w="2254" w:type="dxa"/>
+          </w:tcPr>
+          <w:p/>
+        </w:tc>
+        <w:tc>
+          <w:tcPr>
+            <w:tcW w:w="2254" w:type="dxa"/>
+          </w:tcPr>
+          <w:p>
+            <w:pPr>
+              <w:rPr>
+                <w:b/>
+              </w:rPr>
+            </w:pPr>
+            <w:r>
+              <w:rPr>
+                <w:b/>
+              </w:rPr>
+              <w:t>Total</w:t>
+            </w:r>
+          </w:p>
         </w:tc>
       </w:tr>
     </w:tbl>
     <w:p/>
+    <w:p/>
     <w:p>
       <w:r>
         <w:br w:type="page"/>
@@ -16417,12 +16200,7 @@
       </w:pPr>
       <w:r>
         <w:lastRenderedPageBreak/>
-        <w:t>A</w:t>
-      </w:r>
-      <w:bookmarkStart w:id="0" w:name="_GoBack"/>
-      <w:bookmarkEnd w:id="0"/>
-      <w:r>
-        <w:t>dded Value</w:t>
+        <w:t>Added Value</w:t>
       </w:r>
     </w:p>
     <w:p>
@@ -16798,6 +16576,69 @@
       </w:r>
     </w:p>
     <w:p>
+      <w:pPr>
+        <w:pStyle w:val="Heading1"/>
+      </w:pPr>
+      <w:r>
+        <w:t>Discussion</w:t>
+      </w:r>
+    </w:p>
+    <w:p>
+      <w:pPr>
+        <w:spacing w:after="0" w:line="240" w:lineRule="auto"/>
+        <w:rPr>
+          <w:rFonts w:eastAsia="Times New Roman" w:cs="Times New Roman"/>
+          <w:sz w:val="24"/>
+          <w:szCs w:val="24"/>
+          <w:lang w:eastAsia="en-IE"/>
+        </w:rPr>
+      </w:pPr>
+      <w:r>
+        <w:rPr>
+          <w:rFonts w:eastAsia="Times New Roman" w:cs="Arial"/>
+          <w:color w:val="000000"/>
+          <w:lang w:eastAsia="en-IE"/>
+        </w:rPr>
+        <w:t>Numerous design patterns are implemented throughout the project. The client system utilizes a combination of the observer and factory patterns. The UI system is the main example of the factory design pattern. Each UIFactory, excluding the UIFactory itself, creates an instance of the UI which it is dedicated to initializing. For example, the LogInUIFactory initializes a LogInUI with no arguments as it’s the first menu that the client generates. This makes the system easier to expand in the future as it does not lead to searching through code to make necessary changes.</w:t>
+      </w:r>
+      <w:r>
+        <w:rPr>
+          <w:rFonts w:eastAsia="Times New Roman" w:cs="Arial"/>
+          <w:color w:val="000000"/>
+          <w:lang w:eastAsia="en-IE"/>
+        </w:rPr>
+        <w:br/>
+      </w:r>
+      <w:r>
+        <w:rPr>
+          <w:rFonts w:eastAsia="Times New Roman" w:cs="Arial"/>
+          <w:color w:val="000000"/>
+          <w:lang w:eastAsia="en-IE"/>
+        </w:rPr>
+        <w:br/>
+        <w:t>There are two main examples of the observer design pattern. The observer design pattern is a behavioural design pattern which defines a one-to-one dependency between, meaning when an object changes state, all of its dependants are notified and automatically updated. The first example also relates to the UIFactory. Classes such as the MainMenuController declare the abstract class UIFactory globally, and when a button is pressed to open up a new menu, MainMenuController initializes the UIFactory using one of its subclasses, for example, the ChatRoomUI. This allows the client to generate a new frame and update the interface with it. We had the option of swapping the panels of a single frame each time a new UI is initialized, but we wanted to have the option of keeping two frames open.</w:t>
+      </w:r>
+    </w:p>
+    <w:p>
+      <w:pPr>
+        <w:spacing w:after="0" w:line="240" w:lineRule="auto"/>
+        <w:rPr>
+          <w:rFonts w:eastAsia="Times New Roman" w:cs="Times New Roman"/>
+          <w:sz w:val="24"/>
+          <w:szCs w:val="24"/>
+          <w:lang w:eastAsia="en-IE"/>
+        </w:rPr>
+      </w:pPr>
+    </w:p>
+    <w:p>
+      <w:r>
+        <w:rPr>
+          <w:rFonts w:eastAsia="Times New Roman" w:cs="Arial"/>
+          <w:color w:val="000000"/>
+          <w:lang w:eastAsia="en-IE"/>
+        </w:rPr>
+        <w:t>The second example of the observer design pattern is seen utilized by the GameModel class. As it receives word from the server regarding the result of a game, the GameModel takes its GameReport abstract class that it declared globally and initializes it with either the Win, Draw or Loss subclasses. The report() method is called and the initialized subclass creates a JOptionPane with output corresponding to the result of the match.</w:t>
+      </w:r>
       <w:r>
         <w:br w:type="page"/>
       </w:r>
@@ -16813,6 +16654,267 @@
       </w:r>
     </w:p>
     <w:p>
+      <w:pPr>
+        <w:spacing w:after="0" w:line="240" w:lineRule="auto"/>
+        <w:rPr>
+          <w:rFonts w:eastAsia="Times New Roman" w:cs="Times New Roman"/>
+          <w:sz w:val="24"/>
+          <w:szCs w:val="24"/>
+          <w:lang w:eastAsia="en-IE"/>
+        </w:rPr>
+      </w:pPr>
+      <w:r>
+        <w:rPr>
+          <w:rFonts w:eastAsia="Times New Roman" w:cs="Arial"/>
+          <w:color w:val="000000"/>
+          <w:lang w:eastAsia="en-IE"/>
+        </w:rPr>
+        <w:t>We used the noun verification technique to generate a series of classes which appeared to be appropriate for our project. However, during implementation, it became clear that some classes were more abstract than we originally imagined, or served a purpose that another class already accomplished. We also realized that we did not consider classes which would prove to be vital to the project’s success</w:t>
+      </w:r>
+      <w:r>
+        <w:rPr>
+          <w:rFonts w:eastAsia="Times New Roman" w:cs="Arial"/>
+          <w:color w:val="000000"/>
+          <w:lang w:eastAsia="en-IE"/>
+        </w:rPr>
+        <w:t>.</w:t>
+      </w:r>
+      <w:r>
+        <w:rPr>
+          <w:rFonts w:eastAsia="Times New Roman" w:cs="Arial"/>
+          <w:color w:val="000000"/>
+          <w:lang w:eastAsia="en-IE"/>
+        </w:rPr>
+        <w:br/>
+      </w:r>
+      <w:r>
+        <w:rPr>
+          <w:rFonts w:eastAsia="Times New Roman" w:cs="Arial"/>
+          <w:color w:val="000000"/>
+          <w:lang w:eastAsia="en-IE"/>
+        </w:rPr>
+        <w:br/>
+        <w:t>Choosing to adopt the Agile Software L</w:t>
+      </w:r>
+      <w:r>
+        <w:rPr>
+          <w:rFonts w:eastAsia="Times New Roman" w:cs="Arial"/>
+          <w:color w:val="000000"/>
+          <w:lang w:eastAsia="en-IE"/>
+        </w:rPr>
+        <w:t>ifecycle model meant that we had plenty of flexibility when it came to reacting to changes that had to be made to the project. This would prove to be a crucial contribution to the successes of the project.</w:t>
+      </w:r>
+      <w:r>
+        <w:rPr>
+          <w:rFonts w:eastAsia="Times New Roman" w:cs="Arial"/>
+          <w:color w:val="000000"/>
+          <w:lang w:eastAsia="en-IE"/>
+        </w:rPr>
+        <w:br/>
+      </w:r>
+      <w:r>
+        <w:rPr>
+          <w:rFonts w:eastAsia="Times New Roman" w:cs="Arial"/>
+          <w:color w:val="000000"/>
+          <w:lang w:eastAsia="en-IE"/>
+        </w:rPr>
+        <w:br/>
+        <w:t>We also overestimated the importance of particular classes and packages. The Player package ended up only having one class contained in it; the User class, and we dedicated time and resources to expanding it only for it to be unnecessary. We should have been more careful while defining the role and importance of each class throughout the project.</w:t>
+      </w:r>
+      <w:r>
+        <w:rPr>
+          <w:rFonts w:eastAsia="Times New Roman" w:cs="Arial"/>
+          <w:color w:val="000000"/>
+          <w:lang w:eastAsia="en-IE"/>
+        </w:rPr>
+        <w:br/>
+      </w:r>
+      <w:r>
+        <w:rPr>
+          <w:rFonts w:eastAsia="Times New Roman" w:cs="Arial"/>
+          <w:color w:val="000000"/>
+          <w:lang w:eastAsia="en-IE"/>
+        </w:rPr>
+        <w:br/>
+        <w:t>The majority of user interfaces (UI’s) were originally designed in a single class, but were later converted to Model-View-Controller (MVC) during the second iteration. This was mainly due to the team’s inexperience designing UI’s using MVC, and while they were implemented successfully, it was a slow process and the time spent implementing it could have been spent on implementing a new use case if each UI was originally built using MVC. As all team members have gained valuable experience building using MVC through this project, it will be something that can be considered for the future.</w:t>
+      </w:r>
+    </w:p>
+    <w:p>
+      <w:pPr>
+        <w:spacing w:after="0" w:line="240" w:lineRule="auto"/>
+        <w:rPr>
+          <w:rFonts w:eastAsia="Times New Roman" w:cs="Times New Roman"/>
+          <w:sz w:val="24"/>
+          <w:szCs w:val="24"/>
+          <w:lang w:eastAsia="en-IE"/>
+        </w:rPr>
+      </w:pPr>
+    </w:p>
+    <w:p>
+      <w:pPr>
+        <w:spacing w:after="0" w:line="240" w:lineRule="auto"/>
+        <w:rPr>
+          <w:rFonts w:eastAsia="Times New Roman" w:cs="Times New Roman"/>
+          <w:sz w:val="24"/>
+          <w:szCs w:val="24"/>
+          <w:lang w:eastAsia="en-IE"/>
+        </w:rPr>
+      </w:pPr>
+      <w:r>
+        <w:rPr>
+          <w:rFonts w:eastAsia="Times New Roman" w:cs="Arial"/>
+          <w:color w:val="000000"/>
+          <w:lang w:eastAsia="en-IE"/>
+        </w:rPr>
+        <w:t>Design patterns were also not considered for the project until late in the iteration cycle. Many design patterns were considered but only the observer and factory design patterns were deemed appropriate for the project. Implementing the decorator design pattern required overhauling the infrastructure of the Match and Player class for minimal benefit. The implemented design patterns did help with tidying up the pre-existing code.</w:t>
+      </w:r>
+      <w:r>
+        <w:rPr>
+          <w:rFonts w:eastAsia="Times New Roman" w:cs="Arial"/>
+          <w:color w:val="000000"/>
+          <w:lang w:eastAsia="en-IE"/>
+        </w:rPr>
+        <w:br/>
+      </w:r>
+      <w:r>
+        <w:rPr>
+          <w:rFonts w:eastAsia="Times New Roman" w:cs="Arial"/>
+          <w:color w:val="000000"/>
+          <w:lang w:eastAsia="en-IE"/>
+        </w:rPr>
+        <w:br/>
+        <w:t>There were a number of problems with the original design of the client:</w:t>
+      </w:r>
+    </w:p>
+    <w:p>
+      <w:pPr>
+        <w:spacing w:after="0" w:line="240" w:lineRule="auto"/>
+        <w:rPr>
+          <w:rFonts w:eastAsia="Times New Roman" w:cs="Times New Roman"/>
+          <w:sz w:val="24"/>
+          <w:szCs w:val="24"/>
+          <w:lang w:eastAsia="en-IE"/>
+        </w:rPr>
+      </w:pPr>
+      <w:r>
+        <w:rPr>
+          <w:rFonts w:eastAsia="Times New Roman" w:cs="Arial"/>
+          <w:color w:val="000000"/>
+          <w:lang w:eastAsia="en-IE"/>
+        </w:rPr>
+        <w:br/>
+        <w:t>1: The original plan involved a single server that handled all the client’s requests. Early on during implementation, it became apparent that three individual servers were required to handle file-related queries, the game/matchmaking and the chat.</w:t>
+      </w:r>
+    </w:p>
+    <w:p>
+      <w:pPr>
+        <w:spacing w:after="0" w:line="240" w:lineRule="auto"/>
+        <w:rPr>
+          <w:rFonts w:eastAsia="Times New Roman" w:cs="Times New Roman"/>
+          <w:sz w:val="24"/>
+          <w:szCs w:val="24"/>
+          <w:lang w:eastAsia="en-IE"/>
+        </w:rPr>
+      </w:pPr>
+      <w:r>
+        <w:rPr>
+          <w:rFonts w:eastAsia="Times New Roman" w:cs="Arial"/>
+          <w:color w:val="000000"/>
+          <w:lang w:eastAsia="en-IE"/>
+        </w:rPr>
+        <w:br/>
+        <w:t>2: Being able to view friend availability would prove to be very time-consuming to implement due to the server architecture change mentioned in 1. It would involve connecting to the server every time the user wished to quit the client and maintaining a separate text file listing all online users.  </w:t>
+      </w:r>
+    </w:p>
+    <w:p>
+      <w:pPr>
+        <w:spacing w:after="0" w:line="240" w:lineRule="auto"/>
+        <w:rPr>
+          <w:rFonts w:eastAsia="Times New Roman" w:cs="Times New Roman"/>
+          <w:sz w:val="24"/>
+          <w:szCs w:val="24"/>
+          <w:lang w:eastAsia="en-IE"/>
+        </w:rPr>
+      </w:pPr>
+    </w:p>
+    <w:p>
+      <w:pPr>
+        <w:spacing w:after="0" w:line="240" w:lineRule="auto"/>
+        <w:rPr>
+          <w:rFonts w:eastAsia="Times New Roman" w:cs="Times New Roman"/>
+          <w:sz w:val="24"/>
+          <w:szCs w:val="24"/>
+          <w:lang w:eastAsia="en-IE"/>
+        </w:rPr>
+      </w:pPr>
+      <w:r>
+        <w:rPr>
+          <w:rFonts w:eastAsia="Times New Roman" w:cs="Arial"/>
+          <w:color w:val="000000"/>
+          <w:lang w:eastAsia="en-IE"/>
+        </w:rPr>
+        <w:t>3: Inviting a user to a game, along with creating a private game, also proved to be very expensive to implement time-wise due to the problems named above. It would require both users to be online, and it would also require an overhaul of the MatchMaker class or a private game server of its own.</w:t>
+      </w:r>
+    </w:p>
+    <w:p>
+      <w:pPr>
+        <w:spacing w:after="0" w:line="240" w:lineRule="auto"/>
+        <w:rPr>
+          <w:rFonts w:eastAsia="Times New Roman" w:cs="Times New Roman"/>
+          <w:sz w:val="24"/>
+          <w:szCs w:val="24"/>
+          <w:lang w:eastAsia="en-IE"/>
+        </w:rPr>
+      </w:pPr>
+    </w:p>
+    <w:p>
+      <w:pPr>
+        <w:spacing w:after="0" w:line="240" w:lineRule="auto"/>
+        <w:rPr>
+          <w:rFonts w:eastAsia="Times New Roman" w:cs="Times New Roman"/>
+          <w:sz w:val="24"/>
+          <w:szCs w:val="24"/>
+          <w:lang w:eastAsia="en-IE"/>
+        </w:rPr>
+      </w:pPr>
+      <w:r>
+        <w:rPr>
+          <w:rFonts w:eastAsia="Times New Roman" w:cs="Arial"/>
+          <w:color w:val="000000"/>
+          <w:lang w:eastAsia="en-IE"/>
+        </w:rPr>
+        <w:t>4: The same problems in 3 also applied to some of the use cases intended for the chat system, namely chatting with a friend or another particular user.</w:t>
+      </w:r>
+    </w:p>
+    <w:p>
+      <w:pPr>
+        <w:spacing w:after="0" w:line="240" w:lineRule="auto"/>
+        <w:rPr>
+          <w:rFonts w:eastAsia="Times New Roman" w:cs="Times New Roman"/>
+          <w:sz w:val="24"/>
+          <w:szCs w:val="24"/>
+          <w:lang w:eastAsia="en-IE"/>
+        </w:rPr>
+      </w:pPr>
+    </w:p>
+    <w:p>
+      <w:pPr>
+        <w:spacing w:after="0" w:line="240" w:lineRule="auto"/>
+        <w:rPr>
+          <w:rFonts w:ascii="Times New Roman" w:eastAsia="Times New Roman" w:hAnsi="Times New Roman" w:cs="Times New Roman"/>
+          <w:sz w:val="24"/>
+          <w:szCs w:val="24"/>
+          <w:lang w:eastAsia="en-IE"/>
+        </w:rPr>
+      </w:pPr>
+      <w:r>
+        <w:rPr>
+          <w:rFonts w:eastAsia="Times New Roman" w:cs="Arial"/>
+          <w:color w:val="000000"/>
+          <w:lang w:eastAsia="en-IE"/>
+        </w:rPr>
+        <w:t>5: The Player package was required by both the server-side and the client-side, and there was no simple way to remedy this other than including an instance of the package in separate projects, one for the client and one for the server.</w:t>
+      </w:r>
       <w:r>
         <w:br w:type="page"/>
       </w:r>
@@ -16827,7 +16929,6 @@
         <w:t>References</w:t>
       </w:r>
     </w:p>
-    <w:p/>
     <w:sectPr>
       <w:footerReference w:type="default" r:id="rId25"/>
       <w:pgSz w:w="11906" w:h="16838"/>
@@ -16898,7 +16999,7 @@
           <w:rPr>
             <w:noProof/>
           </w:rPr>
-          <w:t>38</w:t>
+          <w:t>21</w:t>
         </w:r>
         <w:r>
           <w:rPr>

</xml_diff>